<commit_message>
Updates to Jupyter Notebook and report.
</commit_message>
<xml_diff>
--- a/Jupyter_Notebooks - Python/INFS 768 - Predictive Analytics/Multinomial Classification Project/Final Report 1.3.docx
+++ b/Jupyter_Notebooks - Python/INFS 768 - Predictive Analytics/Multinomial Classification Project/Final Report 1.3.docx
@@ -7,12 +7,21 @@
         <w:spacing w:after="461"/>
         <w:jc w:val="center"/>
       </w:pPr>
+      <w:proofErr w:type="gramStart"/>
       <w:r>
         <w:rPr>
           <w:sz w:val="24"/>
           <w:u w:val="single" w:color="000000"/>
         </w:rPr>
-        <w:t>Project :- Healthcare Analytics to Optimize Hospital Resource Management</w:t>
+        <w:t>Project :</w:t>
+      </w:r>
+      <w:proofErr w:type="gramEnd"/>
+      <w:r>
+        <w:rPr>
+          <w:sz w:val="24"/>
+          <w:u w:val="single" w:color="000000"/>
+        </w:rPr>
+        <w:t>- Healthcare Analytics to Optimize Hospital Resource Management</w:t>
       </w:r>
       <w:r>
         <w:t>.</w:t>
@@ -174,7 +183,15 @@
         <w:jc w:val="both"/>
       </w:pPr>
       <w:r>
-        <w:t>Libraries: - Numpy , Pandas, Seaborn, Sklearn , Matplotlib</w:t>
+        <w:t xml:space="preserve">Libraries: - </w:t>
+      </w:r>
+      <w:proofErr w:type="gramStart"/>
+      <w:r>
+        <w:t>Numpy ,</w:t>
+      </w:r>
+      <w:proofErr w:type="gramEnd"/>
+      <w:r>
+        <w:t xml:space="preserve"> Pandas, Seaborn, Sklearn , Matplotlib</w:t>
       </w:r>
     </w:p>
     <w:p>
@@ -188,7 +205,15 @@
         <w:jc w:val="both"/>
       </w:pPr>
       <w:r>
-        <w:t>Platforms Used :- Python , Tableau</w:t>
+        <w:t xml:space="preserve">Platforms </w:t>
+      </w:r>
+      <w:proofErr w:type="gramStart"/>
+      <w:r>
+        <w:t>Used :</w:t>
+      </w:r>
+      <w:proofErr w:type="gramEnd"/>
+      <w:r>
+        <w:t>- Python , Tableau</w:t>
       </w:r>
     </w:p>
     <w:p>
@@ -292,7 +317,11 @@
         <w:jc w:val="both"/>
       </w:pPr>
       <w:r>
-        <w:t xml:space="preserve">Dummy Coding </w:t>
+        <w:t xml:space="preserve">Dummy </w:t>
+      </w:r>
+      <w:proofErr w:type="gramStart"/>
+      <w:r>
+        <w:t xml:space="preserve">Coding </w:t>
       </w:r>
       <w:r>
         <w:t xml:space="preserve"> </w:t>
@@ -300,6 +329,7 @@
       <w:r>
         <w:t>ii.</w:t>
       </w:r>
+      <w:proofErr w:type="gramEnd"/>
       <w:r>
         <w:tab/>
         <w:t>Data Scaling</w:t>
@@ -358,7 +388,15 @@
         <w:jc w:val="both"/>
       </w:pPr>
       <w:r>
-        <w:t>Comparing and Implementing different classification models. ii.</w:t>
+        <w:t xml:space="preserve">Comparing and </w:t>
+      </w:r>
+      <w:proofErr w:type="gramStart"/>
+      <w:r>
+        <w:t>Implementing</w:t>
+      </w:r>
+      <w:proofErr w:type="gramEnd"/>
+      <w:r>
+        <w:t xml:space="preserve"> different classification models. ii.</w:t>
       </w:r>
       <w:r>
         <w:tab/>
@@ -505,9 +543,11 @@
       <w:r>
         <w:t xml:space="preserve">000 training examples. Data preprocessing that we decided that this dataset needed </w:t>
       </w:r>
+      <w:proofErr w:type="gramStart"/>
       <w:r>
         <w:t>includes:</w:t>
       </w:r>
+      <w:proofErr w:type="gramEnd"/>
       <w:r>
         <w:t xml:space="preserve"> missing value imputation, dummy coding for categorical variables, and grouping</w:t>
       </w:r>
@@ -648,6 +688,7 @@
             <w:pPr>
               <w:ind w:left="15"/>
             </w:pPr>
+            <w:proofErr w:type="spellStart"/>
             <w:r>
               <w:rPr>
                 <w:color w:val="212121"/>
@@ -655,6 +696,7 @@
               </w:rPr>
               <w:t>Case_id</w:t>
             </w:r>
+            <w:proofErr w:type="spellEnd"/>
           </w:p>
         </w:tc>
         <w:tc>
@@ -671,6 +713,7 @@
             <w:pPr>
               <w:ind w:left="5"/>
             </w:pPr>
+            <w:proofErr w:type="spellStart"/>
             <w:r>
               <w:rPr>
                 <w:color w:val="212121"/>
@@ -678,6 +721,7 @@
               </w:rPr>
               <w:t>Hospital_Code</w:t>
             </w:r>
+            <w:proofErr w:type="spellEnd"/>
           </w:p>
         </w:tc>
         <w:tc>
@@ -691,6 +735,7 @@
             </w:tcBorders>
           </w:tcPr>
           <w:p>
+            <w:proofErr w:type="spellStart"/>
             <w:r>
               <w:rPr>
                 <w:color w:val="212121"/>
@@ -698,6 +743,7 @@
               </w:rPr>
               <w:t>Hospital_type_code</w:t>
             </w:r>
+            <w:proofErr w:type="spellEnd"/>
           </w:p>
         </w:tc>
       </w:tr>
@@ -742,6 +788,7 @@
             <w:pPr>
               <w:ind w:left="5"/>
             </w:pPr>
+            <w:proofErr w:type="spellStart"/>
             <w:r>
               <w:rPr>
                 <w:color w:val="212121"/>
@@ -749,6 +796,7 @@
               </w:rPr>
               <w:t>City_Code_Hospital</w:t>
             </w:r>
+            <w:proofErr w:type="spellEnd"/>
           </w:p>
         </w:tc>
         <w:tc>
@@ -762,6 +810,7 @@
             </w:tcBorders>
           </w:tcPr>
           <w:p>
+            <w:proofErr w:type="spellStart"/>
             <w:r>
               <w:rPr>
                 <w:color w:val="212121"/>
@@ -769,6 +818,7 @@
               </w:rPr>
               <w:t>Hospital_region_code</w:t>
             </w:r>
+            <w:proofErr w:type="spellEnd"/>
           </w:p>
         </w:tc>
       </w:tr>
@@ -813,6 +863,7 @@
             <w:pPr>
               <w:ind w:left="5"/>
             </w:pPr>
+            <w:proofErr w:type="spellStart"/>
             <w:r>
               <w:rPr>
                 <w:color w:val="212121"/>
@@ -820,6 +871,7 @@
               </w:rPr>
               <w:t>Patientid</w:t>
             </w:r>
+            <w:proofErr w:type="spellEnd"/>
           </w:p>
         </w:tc>
         <w:tc>
@@ -873,6 +925,7 @@
             <w:pPr>
               <w:ind w:left="5"/>
             </w:pPr>
+            <w:proofErr w:type="spellStart"/>
             <w:r>
               <w:rPr>
                 <w:color w:val="212121"/>
@@ -880,6 +933,7 @@
               </w:rPr>
               <w:t>City_Code_Patient</w:t>
             </w:r>
+            <w:proofErr w:type="spellEnd"/>
           </w:p>
         </w:tc>
         <w:tc>
@@ -893,6 +947,7 @@
             </w:tcBorders>
           </w:tcPr>
           <w:p>
+            <w:proofErr w:type="spellStart"/>
             <w:r>
               <w:rPr>
                 <w:color w:val="212121"/>
@@ -900,6 +955,7 @@
               </w:rPr>
               <w:t>Ward_Type</w:t>
             </w:r>
+            <w:proofErr w:type="spellEnd"/>
           </w:p>
         </w:tc>
       </w:tr>
@@ -942,6 +998,7 @@
             </w:tcBorders>
           </w:tcPr>
           <w:p>
+            <w:proofErr w:type="spellStart"/>
             <w:r>
               <w:rPr>
                 <w:color w:val="212121"/>
@@ -949,6 +1006,7 @@
               </w:rPr>
               <w:t>Ward_Facility_Code</w:t>
             </w:r>
+            <w:proofErr w:type="spellEnd"/>
           </w:p>
         </w:tc>
       </w:tr>
@@ -1091,6 +1149,7 @@
             <w:pPr>
               <w:ind w:left="5"/>
             </w:pPr>
+            <w:proofErr w:type="spellStart"/>
             <w:r>
               <w:rPr>
                 <w:color w:val="212121"/>
@@ -1098,6 +1157,7 @@
               </w:rPr>
               <w:t>Admission_Deposit</w:t>
             </w:r>
+            <w:proofErr w:type="spellEnd"/>
           </w:p>
         </w:tc>
         <w:tc>
@@ -1277,7 +1337,23 @@
           <w:color w:val="212121"/>
           <w:sz w:val="20"/>
         </w:rPr>
-        <w:t xml:space="preserve">2192 records missing in the “City_Code_Patient” </w:t>
+        <w:t>2192 records missing in the “</w:t>
+      </w:r>
+      <w:proofErr w:type="spellStart"/>
+      <w:r>
+        <w:rPr>
+          <w:color w:val="212121"/>
+          <w:sz w:val="20"/>
+        </w:rPr>
+        <w:t>City_Code_Patient</w:t>
+      </w:r>
+      <w:proofErr w:type="spellEnd"/>
+      <w:r>
+        <w:rPr>
+          <w:color w:val="212121"/>
+          <w:sz w:val="20"/>
+        </w:rPr>
+        <w:t xml:space="preserve">” </w:t>
       </w:r>
       <w:r>
         <w:rPr>
@@ -1346,13 +1422,27 @@
         <w:rPr>
           <w:sz w:val="20"/>
         </w:rPr>
-        <w:t>coding on were</w:t>
-      </w:r>
-      <w:r>
-        <w:rPr>
-          <w:sz w:val="20"/>
-        </w:rPr>
-        <w:t>essentially all categorical variables except “Severity of Illness” and “Stay”</w:t>
+        <w:t xml:space="preserve">coding on </w:t>
+      </w:r>
+      <w:proofErr w:type="spellStart"/>
+      <w:r>
+        <w:rPr>
+          <w:sz w:val="20"/>
+        </w:rPr>
+        <w:t>were</w:t>
+      </w:r>
+      <w:r>
+        <w:rPr>
+          <w:sz w:val="20"/>
+        </w:rPr>
+        <w:t>essentially</w:t>
+      </w:r>
+      <w:proofErr w:type="spellEnd"/>
+      <w:r>
+        <w:rPr>
+          <w:sz w:val="20"/>
+        </w:rPr>
+        <w:t xml:space="preserve"> all categorical variables except “Severity of Illness” and “Stay”</w:t>
       </w:r>
       <w:r>
         <w:rPr>
@@ -1408,13 +1498,41 @@
         </w:rPr>
         <w:lastRenderedPageBreak/>
         <w:tab/>
-        <w:t>The following pair plot compares all of the discrete, continuous</w:t>
-      </w:r>
-      <w:r>
-        <w:rPr>
-          <w:sz w:val="20"/>
-        </w:rPr>
-        <w:t>, and ordinal variables in the dataset with each other and the dependent variable, “Stay”, in order to find correlation and separation. It indicates a definite separation of classes for the “Stay”, independent variable, when the dependent variable, “Visitors_with_Patient” is involved, indicating that this would likely be a great candidate for use as a predictor variable.</w:t>
+        <w:t xml:space="preserve">The following pair plot compares </w:t>
+      </w:r>
+      <w:proofErr w:type="gramStart"/>
+      <w:r>
+        <w:rPr>
+          <w:sz w:val="20"/>
+        </w:rPr>
+        <w:t>all of</w:t>
+      </w:r>
+      <w:proofErr w:type="gramEnd"/>
+      <w:r>
+        <w:rPr>
+          <w:sz w:val="20"/>
+        </w:rPr>
+        <w:t xml:space="preserve"> the discrete, continuous</w:t>
+      </w:r>
+      <w:r>
+        <w:rPr>
+          <w:sz w:val="20"/>
+        </w:rPr>
+        <w:t>, and ordinal variables in the dataset with each other and the dependent variable, “Stay”, in order to find correlation and separation. It indicates a definite separation of classes for the “Stay”, independent variable, when the dependent variable, “</w:t>
+      </w:r>
+      <w:proofErr w:type="spellStart"/>
+      <w:r>
+        <w:rPr>
+          <w:sz w:val="20"/>
+        </w:rPr>
+        <w:t>Visitors_with_Patient</w:t>
+      </w:r>
+      <w:proofErr w:type="spellEnd"/>
+      <w:r>
+        <w:rPr>
+          <w:sz w:val="20"/>
+        </w:rPr>
+        <w:t>” is involved, indicating that this would likely be a great candidate for use as a predictor variable.</w:t>
       </w:r>
       <w:r>
         <w:rPr>
@@ -1566,13 +1684,39 @@
         <w:rPr>
           <w:u w:color="000000"/>
         </w:rPr>
-        <w:t xml:space="preserve">admission deposit, ward type, and illness severity. The third and fourth violin plots compare shorter and longer stays of patients with the amount visitors  they had at admission, the department they were admitted into, and the type of admission which is based on their condition. </w:t>
-      </w:r>
+        <w:t xml:space="preserve">admission deposit, ward type, and illness severity. The third and fourth violin plots compare shorter and longer stays of patients with the amount </w:t>
+      </w:r>
+      <w:proofErr w:type="gramStart"/>
       <w:r>
         <w:rPr>
           <w:u w:color="000000"/>
         </w:rPr>
-        <w:t>As shown on the violin plots, there’s an obvious difference in density of patients paying less in admission deposits for longer hospital stays. Also, ward type T tends to be less populated for shorter stays. Furthermore, the amount of visitors a patient gets is a major tell on whether they’d be staying longer, as shown on the 3</w:t>
+        <w:t>visitors  they</w:t>
+      </w:r>
+      <w:proofErr w:type="gramEnd"/>
+      <w:r>
+        <w:rPr>
+          <w:u w:color="000000"/>
+        </w:rPr>
+        <w:t xml:space="preserve"> had at admission, the department they were admitted into, and the type of admission which is based on their condition. </w:t>
+      </w:r>
+      <w:r>
+        <w:rPr>
+          <w:u w:color="000000"/>
+        </w:rPr>
+        <w:t xml:space="preserve">As shown on the violin plots, there’s an obvious difference in density of patients paying less in admission deposits for longer hospital stays. Also, ward type T tends to be less populated for </w:t>
+      </w:r>
+      <w:r>
+        <w:rPr>
+          <w:u w:color="000000"/>
+        </w:rPr>
+        <w:t>longer</w:t>
+      </w:r>
+      <w:r>
+        <w:rPr>
+          <w:u w:color="000000"/>
+        </w:rPr>
+        <w:t xml:space="preserve"> stays. Furthermore, the amount of visitors a patient gets is a major tell on whether they’d be staying longer, as shown on the 3</w:t>
       </w:r>
       <w:r>
         <w:rPr>
@@ -1886,10 +2030,10 @@
         </w:rPr>
         <w:lastRenderedPageBreak/>
         <w:drawing>
-          <wp:inline distT="0" distB="0" distL="0" distR="0" wp14:anchorId="37B87E81" wp14:editId="702F6CA1">
-            <wp:extent cx="5593080" cy="3550920"/>
-            <wp:effectExtent l="0" t="0" r="7620" b="0"/>
-            <wp:docPr id="20" name="Picture 20" descr="Chart, bubble chart&#10;&#10;Description automatically generated"/>
+          <wp:inline distT="0" distB="0" distL="0" distR="0" wp14:anchorId="40E4AE47" wp14:editId="648F80C4">
+            <wp:extent cx="5943600" cy="3931285"/>
+            <wp:effectExtent l="0" t="0" r="0" b="0"/>
+            <wp:docPr id="3" name="Picture 3" descr="Chart, bubble chart&#10;&#10;Description automatically generated"/>
             <wp:cNvGraphicFramePr>
               <a:graphicFrameLocks xmlns:a="http://schemas.openxmlformats.org/drawingml/2006/main" noChangeAspect="1"/>
             </wp:cNvGraphicFramePr>
@@ -1897,7 +2041,7 @@
               <a:graphicData uri="http://schemas.openxmlformats.org/drawingml/2006/picture">
                 <pic:pic xmlns:pic="http://schemas.openxmlformats.org/drawingml/2006/picture">
                   <pic:nvPicPr>
-                    <pic:cNvPr id="20" name="Picture 20" descr="Chart, bubble chart&#10;&#10;Description automatically generated"/>
+                    <pic:cNvPr id="3" name="Picture 3" descr="Chart, bubble chart&#10;&#10;Description automatically generated"/>
                     <pic:cNvPicPr/>
                   </pic:nvPicPr>
                   <pic:blipFill>
@@ -1915,7 +2059,7 @@
                   <pic:spPr>
                     <a:xfrm>
                       <a:off x="0" y="0"/>
-                      <a:ext cx="5593080" cy="3550920"/>
+                      <a:ext cx="5943600" cy="3931285"/>
                     </a:xfrm>
                     <a:prstGeom prst="rect">
                       <a:avLst/>
@@ -1932,6 +2076,9 @@
       <w:pPr>
         <w:spacing w:after="267"/>
         <w:ind w:left="30"/>
+        <w:rPr>
+          <w:u w:val="single" w:color="000000"/>
+        </w:rPr>
       </w:pPr>
       <w:r>
         <w:rPr>
@@ -1939,10 +2086,10 @@
           <w:u w:val="single" w:color="000000"/>
         </w:rPr>
         <w:drawing>
-          <wp:inline distT="0" distB="0" distL="0" distR="0" wp14:anchorId="2141DA51" wp14:editId="4EABC9A8">
-            <wp:extent cx="5943600" cy="3844925"/>
-            <wp:effectExtent l="0" t="0" r="0" b="3175"/>
-            <wp:docPr id="19" name="Picture 19"/>
+          <wp:inline distT="0" distB="0" distL="0" distR="0" wp14:anchorId="078D8925" wp14:editId="31B55824">
+            <wp:extent cx="5943600" cy="3992880"/>
+            <wp:effectExtent l="0" t="0" r="0" b="7620"/>
+            <wp:docPr id="5" name="Picture 5" descr="Chart, bubble chart&#10;&#10;Description automatically generated"/>
             <wp:cNvGraphicFramePr>
               <a:graphicFrameLocks xmlns:a="http://schemas.openxmlformats.org/drawingml/2006/main" noChangeAspect="1"/>
             </wp:cNvGraphicFramePr>
@@ -1950,7 +2097,7 @@
               <a:graphicData uri="http://schemas.openxmlformats.org/drawingml/2006/picture">
                 <pic:pic xmlns:pic="http://schemas.openxmlformats.org/drawingml/2006/picture">
                   <pic:nvPicPr>
-                    <pic:cNvPr id="1" name=""/>
+                    <pic:cNvPr id="5" name="Picture 5" descr="Chart, bubble chart&#10;&#10;Description automatically generated"/>
                     <pic:cNvPicPr/>
                   </pic:nvPicPr>
                   <pic:blipFill>
@@ -1968,7 +2115,7 @@
                   <pic:spPr>
                     <a:xfrm>
                       <a:off x="0" y="0"/>
-                      <a:ext cx="5943600" cy="3844925"/>
+                      <a:ext cx="5943600" cy="3992880"/>
                     </a:xfrm>
                     <a:prstGeom prst="rect">
                       <a:avLst/>
@@ -1980,10 +2127,26 @@
           </wp:inline>
         </w:drawing>
       </w:r>
-      <w:r>
+    </w:p>
+    <w:p>
+      <w:pPr>
+        <w:spacing w:after="267"/>
+        <w:ind w:left="30"/>
         <w:rPr>
           <w:u w:val="single" w:color="000000"/>
         </w:rPr>
+      </w:pPr>
+    </w:p>
+    <w:p>
+      <w:pPr>
+        <w:spacing w:after="267"/>
+        <w:ind w:left="30"/>
+      </w:pPr>
+      <w:r>
+        <w:rPr>
+          <w:u w:val="single" w:color="000000"/>
+        </w:rPr>
+        <w:lastRenderedPageBreak/>
         <w:t>Results based on the intermediary tasks.</w:t>
       </w:r>
     </w:p>
@@ -2019,7 +2182,6 @@
           <w:color w:val="212121"/>
           <w:sz w:val="20"/>
         </w:rPr>
-        <w:lastRenderedPageBreak/>
         <w:t>Variable selection was tested via Pearson Coefficients (with r values above .04) and Ridge Regression Coefficients (with coefficients equal to or above .1). Ridge Regression was ultimately decided</w:t>
       </w:r>
       <w:r>
@@ -2224,6 +2386,7 @@
         <w:ind w:left="30"/>
       </w:pPr>
       <w:r>
+        <w:lastRenderedPageBreak/>
         <w:t>Ridge Regression results:</w:t>
       </w:r>
     </w:p>
@@ -2236,7 +2399,6 @@
         <w:rPr>
           <w:noProof/>
         </w:rPr>
-        <w:lastRenderedPageBreak/>
         <w:drawing>
           <wp:inline distT="0" distB="0" distL="0" distR="0" wp14:anchorId="2BDDFB7C" wp14:editId="40C39232">
             <wp:extent cx="2101215" cy="2729067"/>
@@ -2290,6 +2452,7 @@
         </w:rPr>
         <w:t xml:space="preserve">Feature </w:t>
       </w:r>
+      <w:proofErr w:type="gramStart"/>
       <w:r>
         <w:rPr>
           <w:sz w:val="20"/>
@@ -2300,7 +2463,14 @@
         <w:rPr>
           <w:sz w:val="20"/>
         </w:rPr>
-        <w:t xml:space="preserve">- </w:t>
+        <w:t>-</w:t>
+      </w:r>
+      <w:proofErr w:type="gramEnd"/>
+      <w:r>
+        <w:rPr>
+          <w:sz w:val="20"/>
+        </w:rPr>
+        <w:t xml:space="preserve"> </w:t>
       </w:r>
       <w:r>
         <w:rPr>
@@ -2335,7 +2505,15 @@
           <w:color w:val="212121"/>
           <w:sz w:val="20"/>
         </w:rPr>
-        <w:t xml:space="preserve"> variables were converted to numeric</w:t>
+        <w:t xml:space="preserve"> variables were converted to </w:t>
+      </w:r>
+      <w:proofErr w:type="spellStart"/>
+      <w:r>
+        <w:rPr>
+          <w:color w:val="212121"/>
+          <w:sz w:val="20"/>
+        </w:rPr>
+        <w:t>numeric</w:t>
       </w:r>
       <w:r>
         <w:rPr>
@@ -2344,6 +2522,7 @@
         </w:rPr>
         <w:t>s</w:t>
       </w:r>
+      <w:proofErr w:type="spellEnd"/>
       <w:r>
         <w:rPr>
           <w:color w:val="212121"/>
@@ -2469,7 +2648,23 @@
           <w:color w:val="212121"/>
           <w:sz w:val="16"/>
         </w:rPr>
-        <w:t>'0-30'=['0-10', '11-20', '21-30']</w:t>
+        <w:t>'0-30'</w:t>
+      </w:r>
+      <w:proofErr w:type="gramStart"/>
+      <w:r>
+        <w:rPr>
+          <w:color w:val="212121"/>
+          <w:sz w:val="16"/>
+        </w:rPr>
+        <w:t>=[</w:t>
+      </w:r>
+      <w:proofErr w:type="gramEnd"/>
+      <w:r>
+        <w:rPr>
+          <w:color w:val="212121"/>
+          <w:sz w:val="16"/>
+        </w:rPr>
+        <w:t>'0-10', '11-20', '21-30']</w:t>
       </w:r>
       <w:r>
         <w:rPr>
@@ -2546,12 +2741,21 @@
         </w:rPr>
         <w:t xml:space="preserve"> </w:t>
       </w:r>
+      <w:proofErr w:type="gramStart"/>
       <w:r>
         <w:rPr>
           <w:color w:val="212121"/>
           <w:sz w:val="16"/>
         </w:rPr>
-        <w:t>1:['0-10','11-20,'21-30','31-40'],</w:t>
+        <w:t>1:[</w:t>
+      </w:r>
+      <w:proofErr w:type="gramEnd"/>
+      <w:r>
+        <w:rPr>
+          <w:color w:val="212121"/>
+          <w:sz w:val="16"/>
+        </w:rPr>
+        <w:t>'0-10','11-20,'21-30','31-40'],</w:t>
       </w:r>
       <w:r>
         <w:rPr>
@@ -2631,7 +2835,39 @@
           <w:color w:val="212121"/>
           <w:sz w:val="20"/>
         </w:rPr>
-        <w:t xml:space="preserve"> of several different parameters. We utilized Sci-Kit Learn’s Standard Scaler and fit it on the training dataset. Then we used the same object to transform Test and Validation datasets so that features of the dataset have the same weights in order to improve model accuracy and performance.</w:t>
+        <w:t xml:space="preserve"> of several different parameters. We utilized Sci-Kit </w:t>
+      </w:r>
+      <w:proofErr w:type="spellStart"/>
+      <w:r>
+        <w:rPr>
+          <w:color w:val="212121"/>
+          <w:sz w:val="20"/>
+        </w:rPr>
+        <w:t>Learn’s</w:t>
+      </w:r>
+      <w:proofErr w:type="spellEnd"/>
+      <w:r>
+        <w:rPr>
+          <w:color w:val="212121"/>
+          <w:sz w:val="20"/>
+        </w:rPr>
+        <w:t xml:space="preserve"> Standard Scaler and fit it on the training dataset. Then we used the same object to transform Test and Validation datasets so that features of the dataset have the same weights </w:t>
+      </w:r>
+      <w:proofErr w:type="gramStart"/>
+      <w:r>
+        <w:rPr>
+          <w:color w:val="212121"/>
+          <w:sz w:val="20"/>
+        </w:rPr>
+        <w:t>in order to</w:t>
+      </w:r>
+      <w:proofErr w:type="gramEnd"/>
+      <w:r>
+        <w:rPr>
+          <w:color w:val="212121"/>
+          <w:sz w:val="20"/>
+        </w:rPr>
+        <w:t xml:space="preserve"> improve model accuracy and performance.</w:t>
       </w:r>
     </w:p>
     <w:p>
@@ -2721,7 +2957,23 @@
           <w:color w:val="212121"/>
           <w:sz w:val="20"/>
         </w:rPr>
-        <w:t>We decided to implement 3 models, Decision Tree, Random Forest, and Stochastic Gradient Descent. Models are selected based on their popularity and accuracy with classification problems, and also the ability of decision tree and random forest models to provide visuals of their decision process which can be used for convincing stakeholders and helping them understand the logic behind model decisions.</w:t>
+        <w:t xml:space="preserve">We decided to implement 3 models, Decision Tree, Random Forest, and Stochastic Gradient Descent. Models are selected based on their popularity and accuracy with classification problems, </w:t>
+      </w:r>
+      <w:proofErr w:type="gramStart"/>
+      <w:r>
+        <w:rPr>
+          <w:color w:val="212121"/>
+          <w:sz w:val="20"/>
+        </w:rPr>
+        <w:t>and also</w:t>
+      </w:r>
+      <w:proofErr w:type="gramEnd"/>
+      <w:r>
+        <w:rPr>
+          <w:color w:val="212121"/>
+          <w:sz w:val="20"/>
+        </w:rPr>
+        <w:t xml:space="preserve"> the ability of decision tree and random forest models to provide visuals of their decision process which can be used for convincing stakeholders and helping them understand the logic behind model decisions.</w:t>
       </w:r>
     </w:p>
     <w:p>
@@ -2751,6 +3003,7 @@
         <w:rPr>
           <w:sz w:val="20"/>
         </w:rPr>
+        <w:lastRenderedPageBreak/>
         <w:t>Experiments we made to evaluate our approach were all based on trying to maximize the accuracy rates of our models. When first running our models, we were surprised to find very low accuracy rates on our test datasets. These accuracy rates were between 40 and 50 percent and thus we tried various methods to improve them.</w:t>
       </w:r>
     </w:p>
@@ -2764,20 +3017,49 @@
         <w:rPr>
           <w:sz w:val="20"/>
         </w:rPr>
-        <w:lastRenderedPageBreak/>
-        <w:t xml:space="preserve">At first we tried hyperparameter tuning, but via this, we were only able to improve accuracy rates by around 5% on average. For this project, we decided to, as mentioned earlier, utilize decision tree, random forest, and stochastic gradient descent. Due to the nature of these models, we had some flexibility </w:t>
-      </w:r>
+        <w:t xml:space="preserve">At </w:t>
+      </w:r>
+      <w:proofErr w:type="gramStart"/>
+      <w:r>
+        <w:rPr>
+          <w:sz w:val="20"/>
+        </w:rPr>
+        <w:t>first</w:t>
+      </w:r>
+      <w:proofErr w:type="gramEnd"/>
+      <w:r>
+        <w:rPr>
+          <w:sz w:val="20"/>
+        </w:rPr>
+        <w:t xml:space="preserve"> we tried hyperparameter tuning, but via this, we were only able to improve accuracy rates by around 5% on average. For this project, we decided to, as mentioned earlier, utilize decision tree, random forest, and stochastic gradient descent. Due to the nature of these models, we had some flexibility </w:t>
+      </w:r>
+      <w:proofErr w:type="gramStart"/>
       <w:r>
         <w:rPr>
           <w:sz w:val="20"/>
         </w:rPr>
         <w:t>in regard to</w:t>
       </w:r>
-      <w:r>
-        <w:rPr>
-          <w:sz w:val="20"/>
-        </w:rPr>
-        <w:t xml:space="preserve"> hyperparameters to possibly solve the accuracy rate issues we were facing. With the decision tree, we were able to make a gain of about 9% in accuracy on the test dataset via lowering the max depth, increasing the minimum samples split, and adjusting the criterion of the splits from gini to entropy. With the random forest model, we were able to improve accuracy by about 5% via similar adjustments as the ones we made for the decision tree model. Finally for stochastic gradient descent, we were not able to make more than a decimal value impact on the accuracy rate by adjusting the hyperparameters and thus gave up after cycling through many of the different options it allowed. These adjustments included adjusting the loss function and penalty options. We did find that changing the loss function for SGD from hinge to log and penalty from L2 to L1 allowed us some accuracy gains, but as mentioned earlier, they were only improvements by about three tenths.</w:t>
+      <w:proofErr w:type="gramEnd"/>
+      <w:r>
+        <w:rPr>
+          <w:sz w:val="20"/>
+        </w:rPr>
+        <w:t xml:space="preserve"> hyperparameters to possibly solve the accuracy rate issues we were facing. With the decision tree, we were able to make a gain of about 9% in accuracy on the test dataset via lowering the max depth, increasing the minimum samples split, and adjusting the criterion of the splits from </w:t>
+      </w:r>
+      <w:proofErr w:type="spellStart"/>
+      <w:r>
+        <w:rPr>
+          <w:sz w:val="20"/>
+        </w:rPr>
+        <w:t>gini</w:t>
+      </w:r>
+      <w:proofErr w:type="spellEnd"/>
+      <w:r>
+        <w:rPr>
+          <w:sz w:val="20"/>
+        </w:rPr>
+        <w:t xml:space="preserve"> to entropy. With the random forest model, we were able to improve accuracy by about 5% via similar adjustments as the ones we made for the decision tree model. Finally for stochastic gradient descent, we were not able to make more than a decimal value impact on the accuracy rate by adjusting the hyperparameters and thus gave up after cycling through many of the different options it allowed. These adjustments included adjusting the loss function and penalty options. We did find that changing the loss function for SGD from hinge to log and penalty from L2 to L1 allowed us some accuracy gains, but as mentioned earlier, they were only improvements by about three tenths.</w:t>
       </w:r>
       <w:r>
         <w:rPr>
@@ -2796,7 +3078,21 @@
         <w:rPr>
           <w:sz w:val="20"/>
         </w:rPr>
-        <w:t>Eventually we realized that we could make great gains on our accuracy rates by “moving the goalposts”, or changing our end goal to something that was much easier to attain. Originally, our dependent variable had 11 different possible categories. Adjusting this to 3 increased the accuracy rates of our models by about 30%. We settled on this method and saw it as a success as it allowed us to obtain satisfactory accuracy rates (near 80%) for a machine learning model while not further complicating our processes.</w:t>
+        <w:t>Eventually we realized that we could make great gains on our accuracy rates by “moving the goalposts</w:t>
+      </w:r>
+      <w:proofErr w:type="gramStart"/>
+      <w:r>
+        <w:rPr>
+          <w:sz w:val="20"/>
+        </w:rPr>
+        <w:t>”, or</w:t>
+      </w:r>
+      <w:proofErr w:type="gramEnd"/>
+      <w:r>
+        <w:rPr>
+          <w:sz w:val="20"/>
+        </w:rPr>
+        <w:t xml:space="preserve"> changing our end goal to something that was much easier to attain. Originally, our dependent variable had 11 different possible categories. Adjusting this to 3 increased the accuracy rates of our models by about 30%. We settled on this method and saw it as a success as it allowed us to obtain satisfactory accuracy rates (near 80%) for a machine learning model while not further complicating our processes.</w:t>
       </w:r>
     </w:p>
     <w:p>
@@ -3018,7 +3314,21 @@
         <w:rPr>
           <w:sz w:val="20"/>
         </w:rPr>
-        <w:t>This confusion matrix shows how the decision tree was very accurate with the majority of the data, which fell into the 0-40 category, but still made many misclassifications, especially for the 41-70 category which it often incorrectly predicted to be part of the 0-40 category.</w:t>
+        <w:t xml:space="preserve">This confusion matrix shows how the decision tree was very accurate with </w:t>
+      </w:r>
+      <w:proofErr w:type="gramStart"/>
+      <w:r>
+        <w:rPr>
+          <w:sz w:val="20"/>
+        </w:rPr>
+        <w:t>the majority of</w:t>
+      </w:r>
+      <w:proofErr w:type="gramEnd"/>
+      <w:r>
+        <w:rPr>
+          <w:sz w:val="20"/>
+        </w:rPr>
+        <w:t xml:space="preserve"> the data, which fell into the 0-40 category, but still made many misclassifications, especially for the 41-70 category which it often incorrectly predicted to be part of the 0-40 category.</w:t>
       </w:r>
     </w:p>
     <w:p>

</xml_diff>

<commit_message>
Updates to Multinomial Logistic Regression INFS 768 Machine learing project. Updated Text of Jupyter Notebook.
</commit_message>
<xml_diff>
--- a/Jupyter_Notebooks - Python/INFS 768 - Predictive Analytics/Multinomial Classification Project/Final Report 1.3.docx
+++ b/Jupyter_Notebooks - Python/INFS 768 - Predictive Analytics/Multinomial Classification Project/Final Report 1.3.docx
@@ -121,7 +121,24 @@
         <w:jc w:val="both"/>
       </w:pPr>
       <w:r>
-        <w:t>For the project implementation we plan to fit a “Classification Model” to accurately predict the length of stay for patients at the hospital based on</w:t>
+        <w:t xml:space="preserve">For the project implementation </w:t>
+      </w:r>
+      <w:r>
+        <w:t>the</w:t>
+      </w:r>
+      <w:r>
+        <w:t xml:space="preserve"> </w:t>
+      </w:r>
+      <w:proofErr w:type="spellStart"/>
+      <w:r>
+        <w:t>plan</w:t>
+      </w:r>
+      <w:r>
+        <w:t>is</w:t>
+      </w:r>
+      <w:proofErr w:type="spellEnd"/>
+      <w:r>
+        <w:t xml:space="preserve"> to fit a “Classification Model” to accurately predict the length of stay for patients at the hospital based on</w:t>
       </w:r>
       <w:r>
         <w:t xml:space="preserve"> </w:t>
@@ -1422,27 +1439,19 @@
         <w:rPr>
           <w:sz w:val="20"/>
         </w:rPr>
-        <w:t xml:space="preserve">coding on </w:t>
-      </w:r>
-      <w:proofErr w:type="spellStart"/>
-      <w:r>
-        <w:rPr>
-          <w:sz w:val="20"/>
-        </w:rPr>
-        <w:t>were</w:t>
-      </w:r>
-      <w:r>
-        <w:rPr>
-          <w:sz w:val="20"/>
-        </w:rPr>
-        <w:t>essentially</w:t>
-      </w:r>
-      <w:proofErr w:type="spellEnd"/>
-      <w:r>
-        <w:rPr>
-          <w:sz w:val="20"/>
-        </w:rPr>
-        <w:t xml:space="preserve"> all categorical variables except “Severity of Illness” and “Stay”</w:t>
+        <w:t>coding on were</w:t>
+      </w:r>
+      <w:r>
+        <w:rPr>
+          <w:sz w:val="20"/>
+        </w:rPr>
+        <w:t xml:space="preserve"> </w:t>
+      </w:r>
+      <w:r>
+        <w:rPr>
+          <w:sz w:val="20"/>
+        </w:rPr>
+        <w:t>essentially all categorical variables except “Severity of Illness” and “Stay”</w:t>
       </w:r>
       <w:r>
         <w:rPr>
@@ -1684,39 +1693,55 @@
         <w:rPr>
           <w:u w:color="000000"/>
         </w:rPr>
-        <w:t xml:space="preserve">admission deposit, ward type, and illness severity. The third and fourth violin plots compare shorter and longer stays of patients with the amount </w:t>
-      </w:r>
-      <w:proofErr w:type="gramStart"/>
+        <w:t>admission deposit, ward type, and illness severity. The third and fourth violin plots compare shorter and longer stays of patients with the amount</w:t>
+      </w:r>
       <w:r>
         <w:rPr>
           <w:u w:color="000000"/>
         </w:rPr>
-        <w:t>visitors  they</w:t>
-      </w:r>
-      <w:proofErr w:type="gramEnd"/>
+        <w:t xml:space="preserve"> of</w:t>
+      </w:r>
       <w:r>
         <w:rPr>
           <w:u w:color="000000"/>
         </w:rPr>
+        <w:t xml:space="preserve"> </w:t>
+      </w:r>
+      <w:r>
+        <w:rPr>
+          <w:u w:color="000000"/>
+        </w:rPr>
+        <w:t>visitors they</w:t>
+      </w:r>
+      <w:r>
+        <w:rPr>
+          <w:u w:color="000000"/>
+        </w:rPr>
         <w:t xml:space="preserve"> had at admission, the department they were admitted into, and the type of admission which is based on their condition. </w:t>
       </w:r>
       <w:r>
         <w:rPr>
           <w:u w:color="000000"/>
         </w:rPr>
-        <w:t xml:space="preserve">As shown on the violin plots, there’s an obvious difference in density of patients paying less in admission deposits for longer hospital stays. Also, ward type T tends to be less populated for </w:t>
+        <w:t xml:space="preserve">As shown on the violin plots, there’s an obvious difference in density of patients paying less in admission deposits for longer hospital stays. Also, </w:t>
       </w:r>
       <w:r>
         <w:rPr>
           <w:u w:color="000000"/>
         </w:rPr>
-        <w:t>longer</w:t>
+        <w:t>the distribution of patients assigned to the various wards tends to become more even with longer stay periods, which may indicate that patients are moved between wards when they</w:t>
       </w:r>
       <w:r>
         <w:rPr>
           <w:u w:color="000000"/>
         </w:rPr>
-        <w:t xml:space="preserve"> stays. Furthermore, the amount of visitors a patient gets is a major tell on whether they’d be staying longer, as shown on the 3</w:t>
+        <w:t xml:space="preserve"> stay at the hospital for longer periods of time</w:t>
+      </w:r>
+      <w:r>
+        <w:rPr>
+          <w:u w:color="000000"/>
+        </w:rPr>
+        <w:t>. Furthermore, the amount of visitors a patient gets is a major tell on whether they’d be staying longer, as shown on the 3</w:t>
       </w:r>
       <w:r>
         <w:rPr>
@@ -1744,22 +1769,18 @@
         </w:rPr>
         <w:t xml:space="preserve"> violin plots.</w:t>
       </w:r>
-    </w:p>
-    <w:p>
-      <w:pPr>
-        <w:spacing w:after="267"/>
-        <w:ind w:left="30"/>
-        <w:rPr>
-          <w:u w:val="single" w:color="000000"/>
-        </w:rPr>
-      </w:pPr>
       <w:r>
         <w:rPr>
           <w:noProof/>
         </w:rPr>
-        <w:lastRenderedPageBreak/>
+        <w:t xml:space="preserve"> </w:t>
+      </w:r>
+      <w:r>
+        <w:rPr>
+          <w:noProof/>
+        </w:rPr>
         <w:drawing>
-          <wp:inline distT="0" distB="0" distL="0" distR="0" wp14:anchorId="4CF59A47" wp14:editId="7D020E48">
+          <wp:inline distT="0" distB="0" distL="0" distR="0" wp14:anchorId="2CB22280" wp14:editId="48E24BEF">
             <wp:extent cx="5607050" cy="3238500"/>
             <wp:effectExtent l="0" t="0" r="0" b="0"/>
             <wp:docPr id="13" name="Picture 13" descr="Chart, bar chart, histogram&#10;&#10;Description automatically generated"/>
@@ -1794,10 +1815,20 @@
           </wp:inline>
         </w:drawing>
       </w:r>
+    </w:p>
+    <w:p>
+      <w:pPr>
+        <w:spacing w:after="267"/>
+        <w:ind w:left="30"/>
+        <w:rPr>
+          <w:u w:val="single" w:color="000000"/>
+        </w:rPr>
+      </w:pPr>
       <w:r>
         <w:rPr>
           <w:noProof/>
         </w:rPr>
+        <w:lastRenderedPageBreak/>
         <w:drawing>
           <wp:inline distT="0" distB="0" distL="0" distR="0" wp14:anchorId="06C955AA" wp14:editId="39222E6C">
             <wp:extent cx="5943600" cy="3905885"/>
@@ -1847,7 +1878,6 @@
         <w:rPr>
           <w:noProof/>
         </w:rPr>
-        <w:lastRenderedPageBreak/>
         <w:drawing>
           <wp:inline distT="0" distB="0" distL="0" distR="0" wp14:anchorId="2221E456" wp14:editId="674A21F4">
             <wp:extent cx="5943600" cy="4061460"/>
@@ -1906,6 +1936,7 @@
         <w:rPr>
           <w:u w:color="000000"/>
         </w:rPr>
+        <w:lastRenderedPageBreak/>
         <w:t>Bubble Plot</w:t>
       </w:r>
       <w:r>
@@ -1994,7 +2025,19 @@
           <w:u w:color="000000"/>
         </w:rPr>
         <w:tab/>
-        <w:t xml:space="preserve">The following bubble plots compare stay length of hospital patients with their age, the visitors they had on admission, their illness severity, and </w:t>
+        <w:t>The following bubble plot compare</w:t>
+      </w:r>
+      <w:r>
+        <w:rPr>
+          <w:u w:color="000000"/>
+        </w:rPr>
+        <w:t>s</w:t>
+      </w:r>
+      <w:r>
+        <w:rPr>
+          <w:u w:color="000000"/>
+        </w:rPr>
+        <w:t xml:space="preserve"> stay length of hospital patients with their age, the visitors they had on admission, their illness severity, and </w:t>
       </w:r>
       <w:r>
         <w:rPr>
@@ -2025,15 +2068,13 @@
       </w:pPr>
       <w:r>
         <w:rPr>
-          <w:noProof/>
           <w:u w:color="000000"/>
         </w:rPr>
-        <w:lastRenderedPageBreak/>
         <w:drawing>
-          <wp:inline distT="0" distB="0" distL="0" distR="0" wp14:anchorId="40E4AE47" wp14:editId="648F80C4">
-            <wp:extent cx="5943600" cy="3931285"/>
+          <wp:inline distT="0" distB="0" distL="0" distR="0" wp14:anchorId="13441BF1" wp14:editId="396D1D74">
+            <wp:extent cx="5943600" cy="3909695"/>
             <wp:effectExtent l="0" t="0" r="0" b="0"/>
-            <wp:docPr id="3" name="Picture 3" descr="Chart, bubble chart&#10;&#10;Description automatically generated"/>
+            <wp:docPr id="6" name="Picture 6" descr="Chart, bubble chart&#10;&#10;Description automatically generated"/>
             <wp:cNvGraphicFramePr>
               <a:graphicFrameLocks xmlns:a="http://schemas.openxmlformats.org/drawingml/2006/main" noChangeAspect="1"/>
             </wp:cNvGraphicFramePr>
@@ -2041,17 +2082,11 @@
               <a:graphicData uri="http://schemas.openxmlformats.org/drawingml/2006/picture">
                 <pic:pic xmlns:pic="http://schemas.openxmlformats.org/drawingml/2006/picture">
                   <pic:nvPicPr>
-                    <pic:cNvPr id="3" name="Picture 3" descr="Chart, bubble chart&#10;&#10;Description automatically generated"/>
+                    <pic:cNvPr id="6" name="Picture 6" descr="Chart, bubble chart&#10;&#10;Description automatically generated"/>
                     <pic:cNvPicPr/>
                   </pic:nvPicPr>
                   <pic:blipFill>
-                    <a:blip r:embed="rId13">
-                      <a:extLst>
-                        <a:ext uri="{28A0092B-C50C-407E-A947-70E740481C1C}">
-                          <a14:useLocalDpi xmlns:a14="http://schemas.microsoft.com/office/drawing/2010/main" val="0"/>
-                        </a:ext>
-                      </a:extLst>
-                    </a:blip>
+                    <a:blip r:embed="rId13"/>
                     <a:stretch>
                       <a:fillRect/>
                     </a:stretch>
@@ -2059,7 +2094,7 @@
                   <pic:spPr>
                     <a:xfrm>
                       <a:off x="0" y="0"/>
-                      <a:ext cx="5943600" cy="3931285"/>
+                      <a:ext cx="5943600" cy="3909695"/>
                     </a:xfrm>
                     <a:prstGeom prst="rect">
                       <a:avLst/>
@@ -2082,14 +2117,14 @@
       </w:pPr>
       <w:r>
         <w:rPr>
-          <w:noProof/>
           <w:u w:val="single" w:color="000000"/>
         </w:rPr>
+        <w:lastRenderedPageBreak/>
         <w:drawing>
-          <wp:inline distT="0" distB="0" distL="0" distR="0" wp14:anchorId="078D8925" wp14:editId="31B55824">
-            <wp:extent cx="5943600" cy="3992880"/>
-            <wp:effectExtent l="0" t="0" r="0" b="7620"/>
-            <wp:docPr id="5" name="Picture 5" descr="Chart, bubble chart&#10;&#10;Description automatically generated"/>
+          <wp:inline distT="0" distB="0" distL="0" distR="0" wp14:anchorId="1B28228E" wp14:editId="4BDEB67F">
+            <wp:extent cx="5943600" cy="3956050"/>
+            <wp:effectExtent l="0" t="0" r="0" b="6350"/>
+            <wp:docPr id="16" name="Picture 16" descr="Chart, bubble chart&#10;&#10;Description automatically generated"/>
             <wp:cNvGraphicFramePr>
               <a:graphicFrameLocks xmlns:a="http://schemas.openxmlformats.org/drawingml/2006/main" noChangeAspect="1"/>
             </wp:cNvGraphicFramePr>
@@ -2097,17 +2132,11 @@
               <a:graphicData uri="http://schemas.openxmlformats.org/drawingml/2006/picture">
                 <pic:pic xmlns:pic="http://schemas.openxmlformats.org/drawingml/2006/picture">
                   <pic:nvPicPr>
-                    <pic:cNvPr id="5" name="Picture 5" descr="Chart, bubble chart&#10;&#10;Description automatically generated"/>
+                    <pic:cNvPr id="16" name="Picture 16" descr="Chart, bubble chart&#10;&#10;Description automatically generated"/>
                     <pic:cNvPicPr/>
                   </pic:nvPicPr>
                   <pic:blipFill>
-                    <a:blip r:embed="rId14">
-                      <a:extLst>
-                        <a:ext uri="{28A0092B-C50C-407E-A947-70E740481C1C}">
-                          <a14:useLocalDpi xmlns:a14="http://schemas.microsoft.com/office/drawing/2010/main" val="0"/>
-                        </a:ext>
-                      </a:extLst>
-                    </a:blip>
+                    <a:blip r:embed="rId14"/>
                     <a:stretch>
                       <a:fillRect/>
                     </a:stretch>
@@ -2115,7 +2144,7 @@
                   <pic:spPr>
                     <a:xfrm>
                       <a:off x="0" y="0"/>
-                      <a:ext cx="5943600" cy="3992880"/>
+                      <a:ext cx="5943600" cy="3956050"/>
                     </a:xfrm>
                     <a:prstGeom prst="rect">
                       <a:avLst/>
@@ -2146,7 +2175,6 @@
         <w:rPr>
           <w:u w:val="single" w:color="000000"/>
         </w:rPr>
-        <w:lastRenderedPageBreak/>
         <w:t>Results based on the intermediary tasks.</w:t>
       </w:r>
     </w:p>
@@ -2283,6 +2311,7 @@
           <w:color w:val="212121"/>
           <w:sz w:val="20"/>
         </w:rPr>
+        <w:lastRenderedPageBreak/>
         <w:drawing>
           <wp:anchor distT="0" distB="0" distL="114300" distR="114300" simplePos="0" relativeHeight="251658240" behindDoc="0" locked="0" layoutInCell="1" allowOverlap="1" wp14:anchorId="519B8CE9" wp14:editId="53A70F9D">
             <wp:simplePos x="0" y="0"/>
@@ -2386,7 +2415,6 @@
         <w:ind w:left="30"/>
       </w:pPr>
       <w:r>
-        <w:lastRenderedPageBreak/>
         <w:t>Ridge Regression results:</w:t>
       </w:r>
     </w:p>
@@ -2399,6 +2427,7 @@
         <w:rPr>
           <w:noProof/>
         </w:rPr>
+        <w:lastRenderedPageBreak/>
         <w:drawing>
           <wp:inline distT="0" distB="0" distL="0" distR="0" wp14:anchorId="2BDDFB7C" wp14:editId="40C39232">
             <wp:extent cx="2101215" cy="2729067"/>
@@ -3003,7 +3032,6 @@
         <w:rPr>
           <w:sz w:val="20"/>
         </w:rPr>
-        <w:lastRenderedPageBreak/>
         <w:t>Experiments we made to evaluate our approach were all based on trying to maximize the accuracy rates of our models. When first running our models, we were surprised to find very low accuracy rates on our test datasets. These accuracy rates were between 40 and 50 percent and thus we tried various methods to improve them.</w:t>
       </w:r>
     </w:p>
@@ -3017,6 +3045,7 @@
         <w:rPr>
           <w:sz w:val="20"/>
         </w:rPr>
+        <w:lastRenderedPageBreak/>
         <w:t xml:space="preserve">At </w:t>
       </w:r>
       <w:proofErr w:type="gramStart"/>

</xml_diff>

<commit_message>
Updates to Python multinomial inference project
</commit_message>
<xml_diff>
--- a/Jupyter_Notebooks - Python/INFS 768 - Predictive Analytics/Multinomial Classification Project/Final Report 1.3.docx
+++ b/Jupyter_Notebooks - Python/INFS 768 - Predictive Analytics/Multinomial Classification Project/Final Report 1.3.docx
@@ -127,16 +127,14 @@
         <w:t>the</w:t>
       </w:r>
       <w:r>
+        <w:t xml:space="preserve"> plan</w:t>
+      </w:r>
+      <w:r>
         <w:t xml:space="preserve"> </w:t>
       </w:r>
-      <w:proofErr w:type="spellStart"/>
-      <w:r>
-        <w:t>plan</w:t>
-      </w:r>
       <w:r>
         <w:t>is</w:t>
       </w:r>
-      <w:proofErr w:type="spellEnd"/>
       <w:r>
         <w:t xml:space="preserve"> to fit a “Classification Model” to accurately predict the length of stay for patients at the hospital based on</w:t>
       </w:r>
@@ -417,7 +415,10 @@
       </w:r>
       <w:r>
         <w:tab/>
-        <w:t>Significance and description of models that we shall use</w:t>
+        <w:t xml:space="preserve">Significance and description of models </w:t>
+      </w:r>
+      <w:r>
+        <w:t>that shall be used</w:t>
       </w:r>
     </w:p>
     <w:p>
@@ -468,7 +469,13 @@
         <w:jc w:val="both"/>
       </w:pPr>
       <w:r>
-        <w:t>Model Validation: - We will validate our data model by predicting the length of stay for the test dataset.</w:t>
+        <w:t xml:space="preserve">Model Validation: - </w:t>
+      </w:r>
+      <w:r>
+        <w:t>Models will be validated by</w:t>
+      </w:r>
+      <w:r>
+        <w:t xml:space="preserve"> predicting the length of stay for the test dataset.</w:t>
       </w:r>
     </w:p>
     <w:p>
@@ -508,7 +515,25 @@
         <w:jc w:val="both"/>
       </w:pPr>
       <w:r>
-        <w:t>For our project we are using the Healthcare Analytics Dataset retrieved from the Kaggle website.</w:t>
+        <w:t xml:space="preserve">For </w:t>
+      </w:r>
+      <w:r>
+        <w:t>this project,</w:t>
+      </w:r>
+      <w:r>
+        <w:t xml:space="preserve"> </w:t>
+      </w:r>
+      <w:r>
+        <w:t>a</w:t>
+      </w:r>
+      <w:r>
+        <w:t xml:space="preserve"> Healthcare Analytics Dataset retrieved from the Kaggle website</w:t>
+      </w:r>
+      <w:r>
+        <w:t xml:space="preserve"> will be used</w:t>
+      </w:r>
+      <w:r>
+        <w:t>.</w:t>
       </w:r>
     </w:p>
     <w:p>
@@ -558,13 +583,17 @@
         <w:t>,</w:t>
       </w:r>
       <w:r>
-        <w:t xml:space="preserve">000 training examples. Data preprocessing that we decided that this dataset needed </w:t>
-      </w:r>
-      <w:proofErr w:type="gramStart"/>
+        <w:t>000 training examples. Data preprocessing that</w:t>
+      </w:r>
+      <w:r>
+        <w:t xml:space="preserve"> was</w:t>
+      </w:r>
+      <w:r>
+        <w:t xml:space="preserve"> decided that this dataset needed </w:t>
+      </w:r>
       <w:r>
         <w:t>includes:</w:t>
       </w:r>
-      <w:proofErr w:type="gramEnd"/>
       <w:r>
         <w:t xml:space="preserve"> missing value imputation, dummy coding for categorical variables, and grouping</w:t>
       </w:r>
@@ -584,7 +613,7 @@
         <w:t>s</w:t>
       </w:r>
       <w:r>
-        <w:t xml:space="preserve"> of categorical variables (Age). Other than those that we have already addressed, we do not expect any issues with this dataset. </w:t>
+        <w:t xml:space="preserve"> of categorical variables (Age). </w:t>
       </w:r>
       <w:r>
         <w:rPr>
@@ -1251,19 +1280,21 @@
     <w:p>
       <w:pPr>
         <w:spacing w:after="115"/>
-        <w:ind w:left="-5" w:hanging="10"/>
-      </w:pPr>
-      <w:r>
-        <w:t>4.</w:t>
-      </w:r>
-      <w:r>
-        <w:rPr>
-          <w:sz w:val="26"/>
-        </w:rPr>
+      </w:pPr>
+    </w:p>
+    <w:p>
+      <w:pPr>
+        <w:pStyle w:val="Heading2"/>
+        <w:ind w:left="-5"/>
+      </w:pPr>
+      <w:r>
+        <w:rPr>
+          <w:sz w:val="22"/>
+        </w:rPr>
+        <w:t xml:space="preserve">1. </w:t>
+      </w:r>
+      <w:r>
         <w:t>Results</w:t>
-      </w:r>
-      <w:r>
-        <w:t>:</w:t>
       </w:r>
     </w:p>
     <w:p>
@@ -1427,7 +1458,55 @@
         <w:rPr>
           <w:sz w:val="20"/>
         </w:rPr>
-        <w:t xml:space="preserve">Categorical variables we lowered the amount of categories in include “Age” and “Stay”. The categorical variable we changed to a numeric was “Severity of Illness”. The variables we utilized dummy </w:t>
+        <w:t xml:space="preserve">The “Stay” categorical variable </w:t>
+      </w:r>
+      <w:r>
+        <w:rPr>
+          <w:sz w:val="20"/>
+        </w:rPr>
+        <w:t>which is also the dependent variable will have it’s amount of categories lowered from around 10 to 5 via grouping.</w:t>
+      </w:r>
+      <w:r>
+        <w:rPr>
+          <w:sz w:val="20"/>
+        </w:rPr>
+        <w:t xml:space="preserve"> </w:t>
+      </w:r>
+      <w:r>
+        <w:rPr>
+          <w:sz w:val="20"/>
+        </w:rPr>
+        <w:t xml:space="preserve"> Age ranges were also grouped into fewer categories. </w:t>
+      </w:r>
+      <w:r>
+        <w:rPr>
+          <w:sz w:val="20"/>
+        </w:rPr>
+        <w:t>The categorical variable</w:t>
+      </w:r>
+      <w:r>
+        <w:rPr>
+          <w:sz w:val="20"/>
+        </w:rPr>
+        <w:t xml:space="preserve"> </w:t>
+      </w:r>
+      <w:r>
+        <w:rPr>
+          <w:sz w:val="20"/>
+        </w:rPr>
+        <w:t>changed to a numeric was “Severity of Illness”. The variables utiliz</w:t>
+      </w:r>
+      <w:r>
+        <w:rPr>
+          <w:sz w:val="20"/>
+        </w:rPr>
+        <w:t>ing</w:t>
+      </w:r>
+      <w:r>
+        <w:rPr>
+          <w:sz w:val="20"/>
+        </w:rPr>
+        <w:t xml:space="preserve"> dummy </w:t>
       </w:r>
       <w:r>
         <w:rPr>
@@ -1439,19 +1518,25 @@
         <w:rPr>
           <w:sz w:val="20"/>
         </w:rPr>
-        <w:t>coding on were</w:t>
-      </w:r>
-      <w:r>
-        <w:rPr>
-          <w:sz w:val="20"/>
-        </w:rPr>
-        <w:t xml:space="preserve"> </w:t>
-      </w:r>
-      <w:r>
-        <w:rPr>
-          <w:sz w:val="20"/>
-        </w:rPr>
-        <w:t>essentially all categorical variables except “Severity of Illness” and “Stay”</w:t>
+        <w:t>coding were</w:t>
+      </w:r>
+      <w:r>
+        <w:rPr>
+          <w:sz w:val="20"/>
+        </w:rPr>
+        <w:t xml:space="preserve"> all categorical </w:t>
+      </w:r>
+      <w:r>
+        <w:rPr>
+          <w:sz w:val="20"/>
+        </w:rPr>
+        <w:t xml:space="preserve">independent </w:t>
+      </w:r>
+      <w:r>
+        <w:rPr>
+          <w:sz w:val="20"/>
+        </w:rPr>
+        <w:t>variables</w:t>
       </w:r>
       <w:r>
         <w:rPr>
@@ -2068,6 +2153,7 @@
       </w:pPr>
       <w:r>
         <w:rPr>
+          <w:noProof/>
           <w:u w:color="000000"/>
         </w:rPr>
         <w:drawing>
@@ -2117,6 +2203,7 @@
       </w:pPr>
       <w:r>
         <w:rPr>
+          <w:noProof/>
           <w:u w:val="single" w:color="000000"/>
         </w:rPr>
         <w:lastRenderedPageBreak/>
@@ -2986,7 +3073,14 @@
           <w:color w:val="212121"/>
           <w:sz w:val="20"/>
         </w:rPr>
-        <w:t xml:space="preserve">We decided to implement 3 models, Decision Tree, Random Forest, and Stochastic Gradient Descent. Models are selected based on their popularity and accuracy with classification problems, </w:t>
+        <w:t>It was</w:t>
+      </w:r>
+      <w:r>
+        <w:rPr>
+          <w:color w:val="212121"/>
+          <w:sz w:val="20"/>
+        </w:rPr>
+        <w:t xml:space="preserve"> decided to implement 3 models, Decision Tree, Random Forest, and Stochastic Gradient Descent. Models are selected based on their popularity and accuracy with classification problems, </w:t>
       </w:r>
       <w:proofErr w:type="gramStart"/>
       <w:r>
@@ -3165,7 +3259,28 @@
           <w:color w:val="212121"/>
           <w:sz w:val="20"/>
         </w:rPr>
-        <w:t>We chose the Decision Tree as our final model as it gives us a very high accuracy rate on the test dataset compared to the other models while providing the fastest processing speed between the models.</w:t>
+        <w:t>Decision tree was chosen</w:t>
+      </w:r>
+      <w:r>
+        <w:rPr>
+          <w:color w:val="212121"/>
+          <w:sz w:val="20"/>
+        </w:rPr>
+        <w:t xml:space="preserve"> as </w:t>
+      </w:r>
+      <w:r>
+        <w:rPr>
+          <w:color w:val="212121"/>
+          <w:sz w:val="20"/>
+        </w:rPr>
+        <w:t>the</w:t>
+      </w:r>
+      <w:r>
+        <w:rPr>
+          <w:color w:val="212121"/>
+          <w:sz w:val="20"/>
+        </w:rPr>
+        <w:t xml:space="preserve"> final model as it gives us a very high accuracy rate on the test dataset compared to the other models while providing the fastest processing speed between the models.</w:t>
       </w:r>
     </w:p>
     <w:p>

</xml_diff>

<commit_message>
Updated Variable Dummy Encoding and data imputation in INFS 768 Classification Project
</commit_message>
<xml_diff>
--- a/Jupyter_Notebooks - Python/INFS 768 - Predictive Analytics/Multinomial Classification Project/Final Report 1.3.docx
+++ b/Jupyter_Notebooks - Python/INFS 768 - Predictive Analytics/Multinomial Classification Project/Final Report 1.3.docx
@@ -90,7 +90,13 @@
         <w:t>functionality</w:t>
       </w:r>
       <w:r>
-        <w:t xml:space="preserve">. The length of stay is divided into 11 different classes ranging from 0-10 days to more than 100 days. The final goal of this project </w:t>
+        <w:t>. The length of stay</w:t>
+      </w:r>
+      <w:r>
+        <w:t xml:space="preserve"> in the original dataset</w:t>
+      </w:r>
+      <w:r>
+        <w:t xml:space="preserve"> is divided into 11 different classes ranging from 0-10 days to more than 100 days. The final goal of this project </w:t>
       </w:r>
       <w:r>
         <w:t>w</w:t>
@@ -206,7 +212,18 @@
       </w:r>
       <w:proofErr w:type="gramEnd"/>
       <w:r>
-        <w:t xml:space="preserve"> Pandas, Seaborn, Sklearn , Matplotlib</w:t>
+        <w:t xml:space="preserve"> Pandas, Seaborn</w:t>
+      </w:r>
+      <w:r>
+        <w:t xml:space="preserve">, </w:t>
+      </w:r>
+      <w:proofErr w:type="spellStart"/>
+      <w:r>
+        <w:t>Plotly</w:t>
+      </w:r>
+      <w:proofErr w:type="spellEnd"/>
+      <w:r>
+        <w:t>, Sklearn , Matplotlib</w:t>
       </w:r>
     </w:p>
     <w:p>
@@ -228,7 +245,7 @@
       </w:r>
       <w:proofErr w:type="gramEnd"/>
       <w:r>
-        <w:t>- Python , Tableau</w:t>
+        <w:t>- Python</w:t>
       </w:r>
     </w:p>
     <w:p>
@@ -262,7 +279,7 @@
         <w:jc w:val="both"/>
       </w:pPr>
       <w:r>
-        <w:t>Dummy encoding of the variables.</w:t>
+        <w:t>Plotting visuals to interpret the relationship between the variables.</w:t>
       </w:r>
     </w:p>
     <w:p>
@@ -276,7 +293,21 @@
         <w:jc w:val="both"/>
       </w:pPr>
       <w:r>
-        <w:t>Plotting visuals to interpret the relationship between the variables.</w:t>
+        <w:t>Displaying meaningful insights based on the data.</w:t>
+      </w:r>
+    </w:p>
+    <w:p>
+      <w:pPr>
+        <w:numPr>
+          <w:ilvl w:val="0"/>
+          <w:numId w:val="1"/>
+        </w:numPr>
+        <w:spacing w:after="4" w:line="261" w:lineRule="auto"/>
+        <w:ind w:hanging="360"/>
+        <w:jc w:val="both"/>
+      </w:pPr>
+      <w:r>
+        <w:t>Feature Engineering</w:t>
       </w:r>
     </w:p>
     <w:p>
@@ -290,7 +321,77 @@
         <w:jc w:val="both"/>
       </w:pPr>
       <w:r>
-        <w:t>Displaying meaningful insights based on the data.</w:t>
+        <w:t>Optimizing the dataset for model buildings via actions such as:</w:t>
+      </w:r>
+    </w:p>
+    <w:p>
+      <w:pPr>
+        <w:numPr>
+          <w:ilvl w:val="2"/>
+          <w:numId w:val="1"/>
+        </w:numPr>
+        <w:spacing w:after="4" w:line="261" w:lineRule="auto"/>
+        <w:ind w:right="1616" w:firstLine="50"/>
+        <w:jc w:val="both"/>
+      </w:pPr>
+      <w:r>
+        <w:t xml:space="preserve">Dummy </w:t>
+      </w:r>
+      <w:r>
+        <w:t>Enc</w:t>
+      </w:r>
+      <w:r>
+        <w:t>oding</w:t>
+      </w:r>
+    </w:p>
+    <w:p>
+      <w:pPr>
+        <w:numPr>
+          <w:ilvl w:val="2"/>
+          <w:numId w:val="1"/>
+        </w:numPr>
+        <w:spacing w:after="4" w:line="261" w:lineRule="auto"/>
+        <w:ind w:right="1616" w:firstLine="50"/>
+        <w:jc w:val="both"/>
+      </w:pPr>
+      <w:r>
+        <w:t xml:space="preserve"> </w:t>
+      </w:r>
+      <w:r>
+        <w:t>Data Imputation</w:t>
+      </w:r>
+    </w:p>
+    <w:p>
+      <w:pPr>
+        <w:numPr>
+          <w:ilvl w:val="2"/>
+          <w:numId w:val="1"/>
+        </w:numPr>
+        <w:spacing w:after="4" w:line="261" w:lineRule="auto"/>
+        <w:ind w:right="1616" w:firstLine="50"/>
+        <w:jc w:val="both"/>
+      </w:pPr>
+      <w:r>
+        <w:t xml:space="preserve">Converting strings to </w:t>
+      </w:r>
+      <w:proofErr w:type="spellStart"/>
+      <w:r>
+        <w:t>numerics</w:t>
+      </w:r>
+      <w:proofErr w:type="spellEnd"/>
+    </w:p>
+    <w:p>
+      <w:pPr>
+        <w:numPr>
+          <w:ilvl w:val="2"/>
+          <w:numId w:val="1"/>
+        </w:numPr>
+        <w:spacing w:after="4" w:line="261" w:lineRule="auto"/>
+        <w:ind w:right="1616" w:firstLine="50"/>
+        <w:jc w:val="both"/>
+      </w:pPr>
+      <w:r>
+        <w:t>Data Scaling</w:t>
       </w:r>
     </w:p>
     <w:p>
@@ -304,7 +405,7 @@
         <w:jc w:val="both"/>
       </w:pPr>
       <w:r>
-        <w:t>Feature Engineering</w:t>
+        <w:t>Model Building</w:t>
       </w:r>
     </w:p>
     <w:p>
@@ -318,7 +419,7 @@
         <w:jc w:val="both"/>
       </w:pPr>
       <w:r>
-        <w:t>Optimizing the dataset for model buildings via actions such as:</w:t>
+        <w:t xml:space="preserve">Data Split </w:t>
       </w:r>
     </w:p>
     <w:p>
@@ -328,26 +429,138 @@
           <w:numId w:val="1"/>
         </w:numPr>
         <w:spacing w:after="4" w:line="261" w:lineRule="auto"/>
-        <w:ind w:right="1616" w:firstLine="50"/>
-        <w:jc w:val="both"/>
-      </w:pPr>
-      <w:r>
-        <w:t xml:space="preserve">Dummy </w:t>
-      </w:r>
-      <w:proofErr w:type="gramStart"/>
-      <w:r>
-        <w:t xml:space="preserve">Coding </w:t>
-      </w:r>
-      <w:r>
-        <w:t xml:space="preserve"> </w:t>
-      </w:r>
-      <w:r>
-        <w:t>ii.</w:t>
-      </w:r>
-      <w:proofErr w:type="gramEnd"/>
-      <w:r>
-        <w:tab/>
-        <w:t>Data Scaling</w:t>
+        <w:ind w:hanging="360"/>
+        <w:jc w:val="both"/>
+      </w:pPr>
+      <w:r>
+        <w:t xml:space="preserve">70% training </w:t>
+      </w:r>
+    </w:p>
+    <w:p>
+      <w:pPr>
+        <w:numPr>
+          <w:ilvl w:val="2"/>
+          <w:numId w:val="1"/>
+        </w:numPr>
+        <w:spacing w:after="4" w:line="261" w:lineRule="auto"/>
+        <w:ind w:hanging="360"/>
+        <w:jc w:val="both"/>
+      </w:pPr>
+      <w:r>
+        <w:t>30% Validation</w:t>
+      </w:r>
+    </w:p>
+    <w:p>
+      <w:pPr>
+        <w:numPr>
+          <w:ilvl w:val="1"/>
+          <w:numId w:val="1"/>
+        </w:numPr>
+        <w:spacing w:after="4" w:line="261" w:lineRule="auto"/>
+        <w:ind w:hanging="360"/>
+        <w:jc w:val="both"/>
+      </w:pPr>
+      <w:r>
+        <w:t>Model Selection: -</w:t>
+      </w:r>
+    </w:p>
+    <w:p>
+      <w:pPr>
+        <w:numPr>
+          <w:ilvl w:val="2"/>
+          <w:numId w:val="1"/>
+        </w:numPr>
+        <w:spacing w:after="4" w:line="261" w:lineRule="auto"/>
+        <w:ind w:hanging="360"/>
+        <w:jc w:val="both"/>
+      </w:pPr>
+      <w:r>
+        <w:t>Decision Tree</w:t>
+      </w:r>
+    </w:p>
+    <w:p>
+      <w:pPr>
+        <w:numPr>
+          <w:ilvl w:val="2"/>
+          <w:numId w:val="1"/>
+        </w:numPr>
+        <w:spacing w:after="4" w:line="261" w:lineRule="auto"/>
+        <w:ind w:hanging="360"/>
+        <w:jc w:val="both"/>
+      </w:pPr>
+      <w:r>
+        <w:t>Random Forest</w:t>
+      </w:r>
+    </w:p>
+    <w:p>
+      <w:pPr>
+        <w:numPr>
+          <w:ilvl w:val="2"/>
+          <w:numId w:val="1"/>
+        </w:numPr>
+        <w:spacing w:after="4" w:line="261" w:lineRule="auto"/>
+        <w:ind w:hanging="360"/>
+        <w:jc w:val="both"/>
+      </w:pPr>
+      <w:r>
+        <w:t>Stochastic Gradient Descent</w:t>
+      </w:r>
+    </w:p>
+    <w:p>
+      <w:pPr>
+        <w:numPr>
+          <w:ilvl w:val="1"/>
+          <w:numId w:val="1"/>
+        </w:numPr>
+        <w:spacing w:after="4" w:line="261" w:lineRule="auto"/>
+        <w:ind w:hanging="360"/>
+        <w:jc w:val="both"/>
+      </w:pPr>
+      <w:r>
+        <w:t>Hyperparameter Tuning</w:t>
+      </w:r>
+    </w:p>
+    <w:p>
+      <w:pPr>
+        <w:numPr>
+          <w:ilvl w:val="2"/>
+          <w:numId w:val="1"/>
+        </w:numPr>
+        <w:spacing w:after="4" w:line="261" w:lineRule="auto"/>
+        <w:ind w:hanging="360"/>
+        <w:jc w:val="both"/>
+      </w:pPr>
+      <w:r>
+        <w:lastRenderedPageBreak/>
+        <w:t>Grid Search</w:t>
+      </w:r>
+    </w:p>
+    <w:p>
+      <w:pPr>
+        <w:numPr>
+          <w:ilvl w:val="1"/>
+          <w:numId w:val="1"/>
+        </w:numPr>
+        <w:spacing w:after="4" w:line="261" w:lineRule="auto"/>
+        <w:ind w:hanging="360"/>
+        <w:jc w:val="both"/>
+      </w:pPr>
+      <w:r>
+        <w:t>Model Scoring Metric</w:t>
+      </w:r>
+    </w:p>
+    <w:p>
+      <w:pPr>
+        <w:numPr>
+          <w:ilvl w:val="2"/>
+          <w:numId w:val="1"/>
+        </w:numPr>
+        <w:spacing w:after="4" w:line="261" w:lineRule="auto"/>
+        <w:ind w:hanging="360"/>
+        <w:jc w:val="both"/>
+      </w:pPr>
+      <w:r>
+        <w:t>Accuracy</w:t>
       </w:r>
     </w:p>
     <w:p>
@@ -361,7 +574,7 @@
         <w:jc w:val="both"/>
       </w:pPr>
       <w:r>
-        <w:t>Model Building</w:t>
+        <w:t>Model Validation:</w:t>
       </w:r>
     </w:p>
     <w:p>
@@ -375,7 +588,7 @@
         <w:jc w:val="both"/>
       </w:pPr>
       <w:r>
-        <w:t>Splitting dataset into test and train dataset: -</w:t>
+        <w:t>Comparison of accuracy rates</w:t>
       </w:r>
     </w:p>
     <w:p>
@@ -389,73 +602,7 @@
         <w:jc w:val="both"/>
       </w:pPr>
       <w:r>
-        <w:t>Model Selection: -</w:t>
-      </w:r>
-    </w:p>
-    <w:p>
-      <w:pPr>
-        <w:numPr>
-          <w:ilvl w:val="2"/>
-          <w:numId w:val="1"/>
-        </w:numPr>
-        <w:spacing w:after="171" w:line="261" w:lineRule="auto"/>
-        <w:ind w:right="1616" w:firstLine="50"/>
-        <w:jc w:val="both"/>
-      </w:pPr>
-      <w:r>
-        <w:t xml:space="preserve">Comparing and </w:t>
-      </w:r>
-      <w:proofErr w:type="gramStart"/>
-      <w:r>
-        <w:t>Implementing</w:t>
-      </w:r>
-      <w:proofErr w:type="gramEnd"/>
-      <w:r>
-        <w:t xml:space="preserve"> different classification models. ii.</w:t>
-      </w:r>
-      <w:r>
-        <w:tab/>
-        <w:t xml:space="preserve">Significance and description of models </w:t>
-      </w:r>
-      <w:r>
-        <w:t>that shall be used</w:t>
-      </w:r>
-    </w:p>
-    <w:p>
-      <w:pPr>
-        <w:numPr>
-          <w:ilvl w:val="0"/>
-          <w:numId w:val="1"/>
-        </w:numPr>
-        <w:spacing w:after="28" w:line="261" w:lineRule="auto"/>
-        <w:ind w:hanging="360"/>
-        <w:jc w:val="both"/>
-      </w:pPr>
-      <w:r>
-        <w:t>Defining Accuracy: - Metric to score the accuracy of</w:t>
-      </w:r>
-      <w:r>
-        <w:t xml:space="preserve"> the</w:t>
-      </w:r>
-      <w:r>
-        <w:t xml:space="preserve"> model</w:t>
-      </w:r>
-    </w:p>
-    <w:p>
-      <w:pPr>
-        <w:numPr>
-          <w:ilvl w:val="1"/>
-          <w:numId w:val="1"/>
-        </w:numPr>
-        <w:spacing w:after="17"/>
-        <w:ind w:hanging="360"/>
-        <w:jc w:val="both"/>
-      </w:pPr>
-      <w:r>
-        <w:rPr>
-          <w:sz w:val="19"/>
-        </w:rPr>
-        <w:t>100*Accuracy Score.</w:t>
+        <w:t>Confusion Matrices</w:t>
       </w:r>
     </w:p>
     <w:p>
@@ -469,13 +616,7 @@
         <w:jc w:val="both"/>
       </w:pPr>
       <w:r>
-        <w:t xml:space="preserve">Model Validation: - </w:t>
-      </w:r>
-      <w:r>
-        <w:t>Models will be validated by</w:t>
-      </w:r>
-      <w:r>
-        <w:t xml:space="preserve"> predicting the length of stay for the test dataset.</w:t>
+        <w:t>Test Dataset</w:t>
       </w:r>
     </w:p>
     <w:p>
@@ -489,7 +630,7 @@
         <w:jc w:val="both"/>
       </w:pPr>
       <w:r>
-        <w:t>Generate Confusion Matrix to validate the results of the model.</w:t>
+        <w:t>Run final model on unlabeled test dataset</w:t>
       </w:r>
     </w:p>
     <w:p>
@@ -501,7 +642,6 @@
         <w:rPr>
           <w:sz w:val="22"/>
         </w:rPr>
-        <w:lastRenderedPageBreak/>
         <w:t xml:space="preserve">3. </w:t>
       </w:r>
       <w:r>
@@ -1031,7 +1171,15 @@
               <w:right w:val="single" w:sz="8" w:space="0" w:color="000000"/>
             </w:tcBorders>
           </w:tcPr>
-          <w:p/>
+          <w:p>
+            <w:r>
+              <w:rPr>
+                <w:color w:val="212121"/>
+                <w:sz w:val="20"/>
+              </w:rPr>
+              <w:t>Visitors with Patient</w:t>
+            </w:r>
+          </w:p>
         </w:tc>
         <w:tc>
           <w:tcPr>
@@ -1082,7 +1230,17 @@
               <w:right w:val="single" w:sz="8" w:space="0" w:color="000000"/>
             </w:tcBorders>
           </w:tcPr>
-          <w:p/>
+          <w:p>
+            <w:proofErr w:type="spellStart"/>
+            <w:r>
+              <w:rPr>
+                <w:color w:val="212121"/>
+                <w:sz w:val="20"/>
+              </w:rPr>
+              <w:t>Admission_Deposit</w:t>
+            </w:r>
+            <w:proofErr w:type="spellEnd"/>
+          </w:p>
         </w:tc>
         <w:tc>
           <w:tcPr>
@@ -1135,13 +1293,6 @@
             <w:pPr>
               <w:ind w:left="5"/>
             </w:pPr>
-            <w:r>
-              <w:rPr>
-                <w:color w:val="212121"/>
-                <w:sz w:val="20"/>
-              </w:rPr>
-              <w:t>Visitors with Patient</w:t>
-            </w:r>
           </w:p>
         </w:tc>
         <w:tc>
@@ -1195,15 +1346,6 @@
             <w:pPr>
               <w:ind w:left="5"/>
             </w:pPr>
-            <w:proofErr w:type="spellStart"/>
-            <w:r>
-              <w:rPr>
-                <w:color w:val="212121"/>
-                <w:sz w:val="20"/>
-              </w:rPr>
-              <w:t>Admission_Deposit</w:t>
-            </w:r>
-            <w:proofErr w:type="spellEnd"/>
           </w:p>
         </w:tc>
         <w:tc>
@@ -1291,7 +1433,13 @@
         <w:rPr>
           <w:sz w:val="22"/>
         </w:rPr>
-        <w:t xml:space="preserve">1. </w:t>
+        <w:t>4</w:t>
+      </w:r>
+      <w:r>
+        <w:rPr>
+          <w:sz w:val="22"/>
+        </w:rPr>
+        <w:t xml:space="preserve">. </w:t>
       </w:r>
       <w:r>
         <w:t>Results</w:t>
@@ -1304,7 +1452,10 @@
         <w:jc w:val="both"/>
       </w:pPr>
       <w:r>
-        <w:t>Results based on the preliminary work.</w:t>
+        <w:t>Results based on preliminary work</w:t>
+      </w:r>
+      <w:r>
+        <w:t>:</w:t>
       </w:r>
     </w:p>
     <w:p>
@@ -1339,7 +1490,21 @@
           <w:color w:val="212121"/>
           <w:sz w:val="20"/>
         </w:rPr>
-        <w:t xml:space="preserve">For the attribute “Bed Grade” that represents the condition of the beds available there are 35 records missing in the test data </w:t>
+        <w:t>For the attribute “Bed Grade” that represents the condition of the beds available</w:t>
+      </w:r>
+      <w:r>
+        <w:rPr>
+          <w:color w:val="212121"/>
+          <w:sz w:val="20"/>
+        </w:rPr>
+        <w:t>,</w:t>
+      </w:r>
+      <w:r>
+        <w:rPr>
+          <w:color w:val="212121"/>
+          <w:sz w:val="20"/>
+        </w:rPr>
+        <w:t xml:space="preserve"> there are 35 records missing in the test data </w:t>
       </w:r>
       <w:r>
         <w:rPr>
@@ -1353,7 +1518,14 @@
           <w:color w:val="212121"/>
           <w:sz w:val="20"/>
         </w:rPr>
-        <w:t xml:space="preserve"> records missing in the training data.</w:t>
+        <w:t xml:space="preserve"> records missing in the training data</w:t>
+      </w:r>
+      <w:r>
+        <w:rPr>
+          <w:color w:val="212121"/>
+          <w:sz w:val="20"/>
+        </w:rPr>
+        <w:t>. These will be imputed with a missing value indicator</w:t>
       </w:r>
     </w:p>
     <w:p>
@@ -1371,6 +1543,7 @@
           <w:color w:val="212121"/>
           <w:sz w:val="20"/>
         </w:rPr>
+        <w:lastRenderedPageBreak/>
         <w:t xml:space="preserve">There are a total </w:t>
       </w:r>
       <w:r>
@@ -1430,6 +1603,13 @@
           <w:sz w:val="20"/>
         </w:rPr>
         <w:t>code for the patient's city.</w:t>
+      </w:r>
+      <w:r>
+        <w:rPr>
+          <w:color w:val="212121"/>
+          <w:sz w:val="20"/>
+        </w:rPr>
+        <w:t xml:space="preserve"> These will be imputed with a missing value indicator. </w:t>
       </w:r>
     </w:p>
     <w:p>
@@ -1464,7 +1644,7 @@
         <w:rPr>
           <w:sz w:val="20"/>
         </w:rPr>
-        <w:t>which is also the dependent variable will have it’s amount of categories lowered from around 10 to 5 via grouping.</w:t>
+        <w:t>which is also the dependent variable will have its amount of categories lowered from around 10 to 5 via grouping.</w:t>
       </w:r>
       <w:r>
         <w:rPr>
@@ -1494,7 +1674,19 @@
         <w:rPr>
           <w:sz w:val="20"/>
         </w:rPr>
-        <w:t>changed to a numeric was “Severity of Illness”. The variables utiliz</w:t>
+        <w:t>“Severity of Illness”</w:t>
+      </w:r>
+      <w:r>
+        <w:rPr>
+          <w:sz w:val="20"/>
+        </w:rPr>
+        <w:t xml:space="preserve"> was changed to a numeric</w:t>
+      </w:r>
+      <w:r>
+        <w:rPr>
+          <w:sz w:val="20"/>
+        </w:rPr>
+        <w:t>. The variables utiliz</w:t>
       </w:r>
       <w:r>
         <w:rPr>
@@ -1588,70 +1780,21 @@
       </w:pPr>
       <w:r>
         <w:rPr>
-          <w:sz w:val="20"/>
-        </w:rPr>
-        <w:lastRenderedPageBreak/>
-        <w:tab/>
-        <w:t xml:space="preserve">The following pair plot compares </w:t>
-      </w:r>
-      <w:proofErr w:type="gramStart"/>
-      <w:r>
-        <w:rPr>
-          <w:sz w:val="20"/>
-        </w:rPr>
-        <w:t>all of</w:t>
-      </w:r>
-      <w:proofErr w:type="gramEnd"/>
-      <w:r>
-        <w:rPr>
-          <w:sz w:val="20"/>
-        </w:rPr>
-        <w:t xml:space="preserve"> the discrete, continuous</w:t>
-      </w:r>
-      <w:r>
-        <w:rPr>
-          <w:sz w:val="20"/>
-        </w:rPr>
-        <w:t>, and ordinal variables in the dataset with each other and the dependent variable, “Stay”, in order to find correlation and separation. It indicates a definite separation of classes for the “Stay”, independent variable, when the dependent variable, “</w:t>
-      </w:r>
-      <w:proofErr w:type="spellStart"/>
-      <w:r>
-        <w:rPr>
-          <w:sz w:val="20"/>
-        </w:rPr>
-        <w:t>Visitors_with_Patient</w:t>
-      </w:r>
-      <w:proofErr w:type="spellEnd"/>
-      <w:r>
-        <w:rPr>
-          <w:sz w:val="20"/>
-        </w:rPr>
-        <w:t>” is involved, indicating that this would likely be a great candidate for use as a predictor variable.</w:t>
-      </w:r>
-      <w:r>
-        <w:rPr>
-          <w:sz w:val="20"/>
-        </w:rPr>
-        <w:t xml:space="preserve"> </w:t>
-      </w:r>
-    </w:p>
-    <w:p>
-      <w:pPr>
-        <w:spacing w:after="267"/>
-        <w:ind w:left="30"/>
-        <w:rPr>
           <w:u w:val="single" w:color="000000"/>
         </w:rPr>
-      </w:pPr>
-      <w:r>
-        <w:rPr>
-          <w:noProof/>
-        </w:rPr>
         <w:drawing>
-          <wp:inline distT="0" distB="0" distL="0" distR="0" wp14:anchorId="49B17355" wp14:editId="2F32F7F5">
-            <wp:extent cx="5943600" cy="4939665"/>
-            <wp:effectExtent l="0" t="0" r="0" b="0"/>
-            <wp:docPr id="8" name="Picture 8" descr="Chart&#10;&#10;Description automatically generated"/>
+          <wp:anchor distT="0" distB="0" distL="114300" distR="114300" simplePos="0" relativeHeight="251660288" behindDoc="0" locked="0" layoutInCell="1" allowOverlap="1" wp14:anchorId="0FE0C108" wp14:editId="5DAF3752">
+            <wp:simplePos x="0" y="0"/>
+            <wp:positionH relativeFrom="margin">
+              <wp:align>center</wp:align>
+            </wp:positionH>
+            <wp:positionV relativeFrom="paragraph">
+              <wp:posOffset>688340</wp:posOffset>
+            </wp:positionV>
+            <wp:extent cx="6869430" cy="5638800"/>
+            <wp:effectExtent l="0" t="0" r="7620" b="0"/>
+            <wp:wrapTopAndBottom/>
+            <wp:docPr id="5" name="Picture 5" descr="Diagram&#10;&#10;Description automatically generated"/>
             <wp:cNvGraphicFramePr>
               <a:graphicFrameLocks xmlns:a="http://schemas.openxmlformats.org/drawingml/2006/main" noChangeAspect="1"/>
             </wp:cNvGraphicFramePr>
@@ -1659,11 +1802,17 @@
               <a:graphicData uri="http://schemas.openxmlformats.org/drawingml/2006/picture">
                 <pic:pic xmlns:pic="http://schemas.openxmlformats.org/drawingml/2006/picture">
                   <pic:nvPicPr>
-                    <pic:cNvPr id="8" name="Picture 8" descr="Chart&#10;&#10;Description automatically generated"/>
+                    <pic:cNvPr id="5" name="Picture 5" descr="Diagram&#10;&#10;Description automatically generated"/>
                     <pic:cNvPicPr/>
                   </pic:nvPicPr>
                   <pic:blipFill>
-                    <a:blip r:embed="rId8"/>
+                    <a:blip r:embed="rId8">
+                      <a:extLst>
+                        <a:ext uri="{28A0092B-C50C-407E-A947-70E740481C1C}">
+                          <a14:useLocalDpi xmlns:a14="http://schemas.microsoft.com/office/drawing/2010/main" val="0"/>
+                        </a:ext>
+                      </a:extLst>
+                    </a:blip>
                     <a:stretch>
                       <a:fillRect/>
                     </a:stretch>
@@ -1671,7 +1820,7 @@
                   <pic:spPr>
                     <a:xfrm>
                       <a:off x="0" y="0"/>
-                      <a:ext cx="5943600" cy="4939665"/>
+                      <a:ext cx="6869430" cy="5638800"/>
                     </a:xfrm>
                     <a:prstGeom prst="rect">
                       <a:avLst/>
@@ -1680,8 +1829,61 @@
                 </pic:pic>
               </a:graphicData>
             </a:graphic>
-          </wp:inline>
+            <wp14:sizeRelH relativeFrom="page">
+              <wp14:pctWidth>0</wp14:pctWidth>
+            </wp14:sizeRelH>
+            <wp14:sizeRelV relativeFrom="page">
+              <wp14:pctHeight>0</wp14:pctHeight>
+            </wp14:sizeRelV>
+          </wp:anchor>
         </w:drawing>
+      </w:r>
+      <w:r>
+        <w:rPr>
+          <w:sz w:val="20"/>
+        </w:rPr>
+        <w:tab/>
+        <w:t>The following pair plot compares the discrete, continuous</w:t>
+      </w:r>
+      <w:r>
+        <w:rPr>
+          <w:sz w:val="20"/>
+        </w:rPr>
+        <w:t xml:space="preserve">, and ordinal variables in the dataset with each other and the dependent variable, “Stay”, </w:t>
+      </w:r>
+      <w:proofErr w:type="gramStart"/>
+      <w:r>
+        <w:rPr>
+          <w:sz w:val="20"/>
+        </w:rPr>
+        <w:t>in order to</w:t>
+      </w:r>
+      <w:proofErr w:type="gramEnd"/>
+      <w:r>
+        <w:rPr>
+          <w:sz w:val="20"/>
+        </w:rPr>
+        <w:t xml:space="preserve"> find correlation and separation. It indicates a definite separation of classes for the “Stay”, independent variable, when the dependent variable, “</w:t>
+      </w:r>
+      <w:proofErr w:type="spellStart"/>
+      <w:r>
+        <w:rPr>
+          <w:sz w:val="20"/>
+        </w:rPr>
+        <w:t>Visitors_with_Patient</w:t>
+      </w:r>
+      <w:proofErr w:type="spellEnd"/>
+      <w:r>
+        <w:rPr>
+          <w:sz w:val="20"/>
+        </w:rPr>
+        <w:t>” is involved, indicating that this would likely be a great candidate for use as a predictor variable.</w:t>
+      </w:r>
+      <w:r>
+        <w:rPr>
+          <w:sz w:val="20"/>
+        </w:rPr>
+        <w:t xml:space="preserve"> </w:t>
       </w:r>
     </w:p>
     <w:p>
@@ -1689,6 +1891,15 @@
         <w:spacing w:after="267"/>
         <w:ind w:left="30"/>
         <w:rPr>
+          <w:u w:val="single" w:color="000000"/>
+        </w:rPr>
+      </w:pPr>
+    </w:p>
+    <w:p>
+      <w:pPr>
+        <w:spacing w:after="267"/>
+        <w:ind w:left="30"/>
+        <w:rPr>
           <w:u w:color="000000"/>
         </w:rPr>
       </w:pPr>
@@ -1696,7 +1907,6 @@
         <w:rPr>
           <w:noProof/>
         </w:rPr>
-        <w:lastRenderedPageBreak/>
         <w:drawing>
           <wp:anchor distT="0" distB="0" distL="114300" distR="114300" simplePos="0" relativeHeight="251659264" behindDoc="0" locked="0" layoutInCell="1" allowOverlap="1" wp14:anchorId="23D33B9F" wp14:editId="0E2DC330">
             <wp:simplePos x="0" y="0"/>
@@ -5523,7 +5733,6 @@
   <w:style w:type="character" w:default="1" w:styleId="DefaultParagraphFont">
     <w:name w:val="Default Paragraph Font"/>
     <w:uiPriority w:val="1"/>
-    <w:semiHidden/>
     <w:unhideWhenUsed/>
   </w:style>
   <w:style w:type="table" w:default="1" w:styleId="TableNormal">

</xml_diff>

<commit_message>
Revamped the violin plots and switched t in INFS 768 multinomial classification project
</commit_message>
<xml_diff>
--- a/Jupyter_Notebooks - Python/INFS 768 - Predictive Analytics/Multinomial Classification Project/Final Report 1.3.docx
+++ b/Jupyter_Notebooks - Python/INFS 768 - Predictive Analytics/Multinomial Classification Project/Final Report 1.3.docx
@@ -726,16 +726,24 @@
         <w:t>000 training examples. Data preprocessing that</w:t>
       </w:r>
       <w:r>
-        <w:t xml:space="preserve"> was</w:t>
-      </w:r>
-      <w:r>
-        <w:t xml:space="preserve"> decided that this dataset needed </w:t>
-      </w:r>
+        <w:t xml:space="preserve"> </w:t>
+      </w:r>
+      <w:r>
+        <w:t xml:space="preserve">seemed necessary for this dataset </w:t>
+      </w:r>
+      <w:proofErr w:type="gramStart"/>
       <w:r>
         <w:t>includes:</w:t>
       </w:r>
-      <w:r>
-        <w:t xml:space="preserve"> missing value imputation, dummy coding for categorical variables, and grouping</w:t>
+      <w:proofErr w:type="gramEnd"/>
+      <w:r>
+        <w:t xml:space="preserve"> missing value imputation, dummy </w:t>
+      </w:r>
+      <w:r>
+        <w:t>en</w:t>
+      </w:r>
+      <w:r>
+        <w:t>coding for categorical variables, and grouping</w:t>
       </w:r>
       <w:r>
         <w:t>/</w:t>
@@ -753,7 +761,13 @@
         <w:t>s</w:t>
       </w:r>
       <w:r>
-        <w:t xml:space="preserve"> of categorical variables (Age). </w:t>
+        <w:t xml:space="preserve"> of categorical variable</w:t>
+      </w:r>
+      <w:r>
+        <w:t>: Stay</w:t>
+      </w:r>
+      <w:r>
+        <w:t xml:space="preserve">. </w:t>
       </w:r>
       <w:r>
         <w:rPr>
@@ -1761,11 +1775,13 @@
         <w:jc w:val="both"/>
         <w:rPr>
           <w:sz w:val="20"/>
-        </w:rPr>
-      </w:pPr>
-      <w:r>
-        <w:rPr>
-          <w:sz w:val="20"/>
+          <w:u w:val="single"/>
+        </w:rPr>
+      </w:pPr>
+      <w:r>
+        <w:rPr>
+          <w:sz w:val="20"/>
+          <w:u w:val="single"/>
         </w:rPr>
         <w:t>Pair Plot:</w:t>
       </w:r>
@@ -1780,6 +1796,7 @@
       </w:pPr>
       <w:r>
         <w:rPr>
+          <w:noProof/>
           <w:u w:val="single" w:color="000000"/>
         </w:rPr>
         <w:drawing>
@@ -1900,26 +1917,134 @@
         <w:spacing w:after="267"/>
         <w:ind w:left="30"/>
         <w:rPr>
+          <w:u w:val="single" w:color="000000"/>
+        </w:rPr>
+      </w:pPr>
+      <w:r>
+        <w:rPr>
+          <w:u w:val="single" w:color="000000"/>
+        </w:rPr>
+        <w:t>Violin Plots:</w:t>
+      </w:r>
+    </w:p>
+    <w:p>
+      <w:pPr>
+        <w:spacing w:after="267"/>
+        <w:ind w:left="30" w:firstLine="690"/>
+        <w:rPr>
           <w:u w:color="000000"/>
         </w:rPr>
       </w:pPr>
       <w:r>
         <w:rPr>
+          <w:u w:color="000000"/>
+        </w:rPr>
+        <w:t xml:space="preserve">The first two violin plots compare shorter and longer stays of patients with their </w:t>
+      </w:r>
+      <w:r>
+        <w:rPr>
+          <w:u w:color="000000"/>
+        </w:rPr>
+        <w:t>admission deposit, ward type, and illness severity. The third and fourth violin plots compare shorter and longer stays of patients with the amount</w:t>
+      </w:r>
+      <w:r>
+        <w:rPr>
+          <w:u w:color="000000"/>
+        </w:rPr>
+        <w:t xml:space="preserve"> of</w:t>
+      </w:r>
+      <w:r>
+        <w:rPr>
+          <w:u w:color="000000"/>
+        </w:rPr>
+        <w:t xml:space="preserve"> </w:t>
+      </w:r>
+      <w:r>
+        <w:rPr>
+          <w:u w:color="000000"/>
+        </w:rPr>
+        <w:t>visitors they</w:t>
+      </w:r>
+      <w:r>
+        <w:rPr>
+          <w:u w:color="000000"/>
+        </w:rPr>
+        <w:t xml:space="preserve"> had at admission, the department they were admitted into, and the type of admission which is based on their condition. </w:t>
+      </w:r>
+      <w:r>
+        <w:rPr>
+          <w:u w:color="000000"/>
+        </w:rPr>
+        <w:t xml:space="preserve">As shown on the violin plots, there’s an obvious difference in density of patients paying less in admission deposits for longer hospital stays. Also, </w:t>
+      </w:r>
+      <w:r>
+        <w:rPr>
+          <w:u w:color="000000"/>
+        </w:rPr>
+        <w:t>the distribution of patients assigned to the various wards tends to become more even with longer stay periods, which may indicate that patients are moved between wards when they</w:t>
+      </w:r>
+      <w:r>
+        <w:rPr>
+          <w:u w:color="000000"/>
+        </w:rPr>
+        <w:t xml:space="preserve"> stay at the hospital for longer periods of time</w:t>
+      </w:r>
+      <w:r>
+        <w:rPr>
+          <w:u w:color="000000"/>
+        </w:rPr>
+        <w:t>. Furthermore, the amount of visitors a patient gets is a major tell on whether they’d be staying longer, as shown on the 3</w:t>
+      </w:r>
+      <w:r>
+        <w:rPr>
+          <w:u w:color="000000"/>
+          <w:vertAlign w:val="superscript"/>
+        </w:rPr>
+        <w:t>rd</w:t>
+      </w:r>
+      <w:r>
+        <w:rPr>
+          <w:u w:color="000000"/>
+        </w:rPr>
+        <w:t xml:space="preserve"> and 4</w:t>
+      </w:r>
+      <w:r>
+        <w:rPr>
+          <w:u w:color="000000"/>
+          <w:vertAlign w:val="superscript"/>
+        </w:rPr>
+        <w:t>th</w:t>
+      </w:r>
+      <w:r>
+        <w:rPr>
+          <w:u w:color="000000"/>
+        </w:rPr>
+        <w:t xml:space="preserve"> violin plots.</w:t>
+      </w:r>
+      <w:r>
+        <w:rPr>
           <w:noProof/>
         </w:rPr>
+        <w:t xml:space="preserve"> </w:t>
+      </w:r>
+    </w:p>
+    <w:p>
+      <w:pPr>
+        <w:spacing w:after="267"/>
+        <w:ind w:left="30"/>
+        <w:rPr>
+          <w:u w:val="single" w:color="000000"/>
+        </w:rPr>
+      </w:pPr>
+      <w:r>
+        <w:rPr>
+          <w:u w:val="single" w:color="000000"/>
+        </w:rPr>
         <w:drawing>
-          <wp:anchor distT="0" distB="0" distL="114300" distR="114300" simplePos="0" relativeHeight="251659264" behindDoc="0" locked="0" layoutInCell="1" allowOverlap="1" wp14:anchorId="23D33B9F" wp14:editId="0E2DC330">
-            <wp:simplePos x="0" y="0"/>
-            <wp:positionH relativeFrom="column">
-              <wp:posOffset>899160</wp:posOffset>
-            </wp:positionH>
-            <wp:positionV relativeFrom="paragraph">
-              <wp:posOffset>-73025</wp:posOffset>
-            </wp:positionV>
-            <wp:extent cx="5341620" cy="3525698"/>
+          <wp:inline distT="0" distB="0" distL="0" distR="0" wp14:anchorId="652575DC" wp14:editId="11FF799E">
+            <wp:extent cx="5943600" cy="3810635"/>
             <wp:effectExtent l="0" t="0" r="0" b="0"/>
-            <wp:wrapSquare wrapText="bothSides"/>
-            <wp:docPr id="12" name="Picture 12" descr="Chart, bar chart&#10;&#10;Description automatically generated"/>
+            <wp:docPr id="8" name="Picture 8" descr="Chart&#10;&#10;Description automatically generated"/>
             <wp:cNvGraphicFramePr>
               <a:graphicFrameLocks xmlns:a="http://schemas.openxmlformats.org/drawingml/2006/main" noChangeAspect="1"/>
             </wp:cNvGraphicFramePr>
@@ -1927,17 +2052,11 @@
               <a:graphicData uri="http://schemas.openxmlformats.org/drawingml/2006/picture">
                 <pic:pic xmlns:pic="http://schemas.openxmlformats.org/drawingml/2006/picture">
                   <pic:nvPicPr>
-                    <pic:cNvPr id="12" name="Picture 12" descr="Chart, bar chart&#10;&#10;Description automatically generated"/>
+                    <pic:cNvPr id="8" name="Picture 8" descr="Chart&#10;&#10;Description automatically generated"/>
                     <pic:cNvPicPr/>
                   </pic:nvPicPr>
                   <pic:blipFill>
-                    <a:blip r:embed="rId9">
-                      <a:extLst>
-                        <a:ext uri="{28A0092B-C50C-407E-A947-70E740481C1C}">
-                          <a14:useLocalDpi xmlns:a14="http://schemas.microsoft.com/office/drawing/2010/main" val="0"/>
-                        </a:ext>
-                      </a:extLst>
-                    </a:blip>
+                    <a:blip r:embed="rId9"/>
                     <a:stretch>
                       <a:fillRect/>
                     </a:stretch>
@@ -1945,7 +2064,7 @@
                   <pic:spPr>
                     <a:xfrm>
                       <a:off x="0" y="0"/>
-                      <a:ext cx="5342390" cy="3526206"/>
+                      <a:ext cx="5943600" cy="3810635"/>
                     </a:xfrm>
                     <a:prstGeom prst="rect">
                       <a:avLst/>
@@ -1954,131 +2073,28 @@
                 </pic:pic>
               </a:graphicData>
             </a:graphic>
-            <wp14:sizeRelH relativeFrom="margin">
-              <wp14:pctWidth>0</wp14:pctWidth>
-            </wp14:sizeRelH>
-            <wp14:sizeRelV relativeFrom="margin">
-              <wp14:pctHeight>0</wp14:pctHeight>
-            </wp14:sizeRelV>
-          </wp:anchor>
+          </wp:inline>
         </w:drawing>
       </w:r>
-      <w:r>
-        <w:rPr>
-          <w:u w:color="000000"/>
-        </w:rPr>
-        <w:t>Violin Plots:</w:t>
-      </w:r>
     </w:p>
     <w:p>
       <w:pPr>
         <w:spacing w:after="267"/>
-        <w:ind w:left="30" w:firstLine="690"/>
-        <w:rPr>
-          <w:u w:color="000000"/>
-        </w:rPr>
-      </w:pPr>
-      <w:r>
-        <w:rPr>
-          <w:u w:color="000000"/>
-        </w:rPr>
-        <w:t xml:space="preserve">The first two violin plots compare shorter and longer stays of patients with their </w:t>
-      </w:r>
-      <w:r>
-        <w:rPr>
-          <w:u w:color="000000"/>
-        </w:rPr>
-        <w:t>admission deposit, ward type, and illness severity. The third and fourth violin plots compare shorter and longer stays of patients with the amount</w:t>
-      </w:r>
-      <w:r>
-        <w:rPr>
-          <w:u w:color="000000"/>
-        </w:rPr>
-        <w:t xml:space="preserve"> of</w:t>
-      </w:r>
-      <w:r>
-        <w:rPr>
-          <w:u w:color="000000"/>
-        </w:rPr>
-        <w:t xml:space="preserve"> </w:t>
-      </w:r>
-      <w:r>
-        <w:rPr>
-          <w:u w:color="000000"/>
-        </w:rPr>
-        <w:t>visitors they</w:t>
-      </w:r>
-      <w:r>
-        <w:rPr>
-          <w:u w:color="000000"/>
-        </w:rPr>
-        <w:t xml:space="preserve"> had at admission, the department they were admitted into, and the type of admission which is based on their condition. </w:t>
-      </w:r>
-      <w:r>
-        <w:rPr>
-          <w:u w:color="000000"/>
-        </w:rPr>
-        <w:t xml:space="preserve">As shown on the violin plots, there’s an obvious difference in density of patients paying less in admission deposits for longer hospital stays. Also, </w:t>
-      </w:r>
-      <w:r>
-        <w:rPr>
-          <w:u w:color="000000"/>
-        </w:rPr>
-        <w:t>the distribution of patients assigned to the various wards tends to become more even with longer stay periods, which may indicate that patients are moved between wards when they</w:t>
-      </w:r>
-      <w:r>
-        <w:rPr>
-          <w:u w:color="000000"/>
-        </w:rPr>
-        <w:t xml:space="preserve"> stay at the hospital for longer periods of time</w:t>
-      </w:r>
-      <w:r>
-        <w:rPr>
-          <w:u w:color="000000"/>
-        </w:rPr>
-        <w:t>. Furthermore, the amount of visitors a patient gets is a major tell on whether they’d be staying longer, as shown on the 3</w:t>
-      </w:r>
-      <w:r>
-        <w:rPr>
-          <w:u w:color="000000"/>
-          <w:vertAlign w:val="superscript"/>
-        </w:rPr>
-        <w:t>rd</w:t>
-      </w:r>
-      <w:r>
-        <w:rPr>
-          <w:u w:color="000000"/>
-        </w:rPr>
-        <w:t xml:space="preserve"> and 4</w:t>
-      </w:r>
-      <w:r>
-        <w:rPr>
-          <w:u w:color="000000"/>
-          <w:vertAlign w:val="superscript"/>
-        </w:rPr>
-        <w:t>th</w:t>
-      </w:r>
-      <w:r>
-        <w:rPr>
-          <w:u w:color="000000"/>
-        </w:rPr>
-        <w:t xml:space="preserve"> violin plots.</w:t>
-      </w:r>
-      <w:r>
-        <w:rPr>
-          <w:noProof/>
-        </w:rPr>
-        <w:t xml:space="preserve"> </w:t>
-      </w:r>
-      <w:r>
-        <w:rPr>
-          <w:noProof/>
-        </w:rPr>
+        <w:ind w:left="30"/>
+        <w:rPr>
+          <w:u w:val="single" w:color="000000"/>
+        </w:rPr>
+      </w:pPr>
+      <w:r>
+        <w:rPr>
+          <w:u w:val="single" w:color="000000"/>
+        </w:rPr>
+        <w:lastRenderedPageBreak/>
         <w:drawing>
-          <wp:inline distT="0" distB="0" distL="0" distR="0" wp14:anchorId="2CB22280" wp14:editId="48E24BEF">
-            <wp:extent cx="5607050" cy="3238500"/>
+          <wp:inline distT="0" distB="0" distL="0" distR="0" wp14:anchorId="4DB35138" wp14:editId="48B97DD8">
+            <wp:extent cx="5943600" cy="3869055"/>
             <wp:effectExtent l="0" t="0" r="0" b="0"/>
-            <wp:docPr id="13" name="Picture 13" descr="Chart, bar chart, histogram&#10;&#10;Description automatically generated"/>
+            <wp:docPr id="17" name="Picture 17" descr="A picture containing text, indoor&#10;&#10;Description automatically generated"/>
             <wp:cNvGraphicFramePr>
               <a:graphicFrameLocks xmlns:a="http://schemas.openxmlformats.org/drawingml/2006/main" noChangeAspect="1"/>
             </wp:cNvGraphicFramePr>
@@ -2086,7 +2102,7 @@
               <a:graphicData uri="http://schemas.openxmlformats.org/drawingml/2006/picture">
                 <pic:pic xmlns:pic="http://schemas.openxmlformats.org/drawingml/2006/picture">
                   <pic:nvPicPr>
-                    <pic:cNvPr id="13" name="Picture 13" descr="Chart, bar chart, histogram&#10;&#10;Description automatically generated"/>
+                    <pic:cNvPr id="17" name="Picture 17" descr="A picture containing text, indoor&#10;&#10;Description automatically generated"/>
                     <pic:cNvPicPr/>
                   </pic:nvPicPr>
                   <pic:blipFill>
@@ -2098,7 +2114,7 @@
                   <pic:spPr>
                     <a:xfrm>
                       <a:off x="0" y="0"/>
-                      <a:ext cx="5607050" cy="3238500"/>
+                      <a:ext cx="5943600" cy="3869055"/>
                     </a:xfrm>
                     <a:prstGeom prst="rect">
                       <a:avLst/>
@@ -2121,14 +2137,13 @@
       </w:pPr>
       <w:r>
         <w:rPr>
-          <w:noProof/>
-        </w:rPr>
-        <w:lastRenderedPageBreak/>
+          <w:u w:val="single" w:color="000000"/>
+        </w:rPr>
         <w:drawing>
-          <wp:inline distT="0" distB="0" distL="0" distR="0" wp14:anchorId="06C955AA" wp14:editId="39222E6C">
-            <wp:extent cx="5943600" cy="3905885"/>
-            <wp:effectExtent l="0" t="0" r="0" b="0"/>
-            <wp:docPr id="14" name="Picture 14" descr="Chart, histogram&#10;&#10;Description automatically generated"/>
+          <wp:inline distT="0" distB="0" distL="0" distR="0" wp14:anchorId="0E8B936D" wp14:editId="69E104D1">
+            <wp:extent cx="5943600" cy="3921125"/>
+            <wp:effectExtent l="0" t="0" r="0" b="3175"/>
+            <wp:docPr id="18" name="Picture 18" descr="Chart, histogram&#10;&#10;Description automatically generated"/>
             <wp:cNvGraphicFramePr>
               <a:graphicFrameLocks xmlns:a="http://schemas.openxmlformats.org/drawingml/2006/main" noChangeAspect="1"/>
             </wp:cNvGraphicFramePr>
@@ -2136,7 +2151,7 @@
               <a:graphicData uri="http://schemas.openxmlformats.org/drawingml/2006/picture">
                 <pic:pic xmlns:pic="http://schemas.openxmlformats.org/drawingml/2006/picture">
                   <pic:nvPicPr>
-                    <pic:cNvPr id="14" name="Picture 14" descr="Chart, histogram&#10;&#10;Description automatically generated"/>
+                    <pic:cNvPr id="18" name="Picture 18" descr="Chart, histogram&#10;&#10;Description automatically generated"/>
                     <pic:cNvPicPr/>
                   </pic:nvPicPr>
                   <pic:blipFill>
@@ -2148,7 +2163,7 @@
                   <pic:spPr>
                     <a:xfrm>
                       <a:off x="0" y="0"/>
-                      <a:ext cx="5943600" cy="3905885"/>
+                      <a:ext cx="5943600" cy="3921125"/>
                     </a:xfrm>
                     <a:prstGeom prst="rect">
                       <a:avLst/>
@@ -2166,18 +2181,19 @@
         <w:spacing w:after="267"/>
         <w:ind w:left="30"/>
         <w:rPr>
-          <w:u w:val="single" w:color="000000"/>
-        </w:rPr>
-      </w:pPr>
-      <w:r>
-        <w:rPr>
-          <w:noProof/>
-        </w:rPr>
+          <w:u w:color="000000"/>
+        </w:rPr>
+      </w:pPr>
+      <w:r>
+        <w:rPr>
+          <w:u w:color="000000"/>
+        </w:rPr>
+        <w:lastRenderedPageBreak/>
         <w:drawing>
-          <wp:inline distT="0" distB="0" distL="0" distR="0" wp14:anchorId="2221E456" wp14:editId="674A21F4">
-            <wp:extent cx="5943600" cy="4061460"/>
-            <wp:effectExtent l="0" t="0" r="0" b="0"/>
-            <wp:docPr id="15" name="Picture 15" descr="Chart, histogram&#10;&#10;Description automatically generated"/>
+          <wp:inline distT="0" distB="0" distL="0" distR="0" wp14:anchorId="1B815400" wp14:editId="0FE469FB">
+            <wp:extent cx="5943600" cy="4033520"/>
+            <wp:effectExtent l="0" t="0" r="0" b="5080"/>
+            <wp:docPr id="19" name="Picture 19" descr="Chart, bar chart&#10;&#10;Description automatically generated"/>
             <wp:cNvGraphicFramePr>
               <a:graphicFrameLocks xmlns:a="http://schemas.openxmlformats.org/drawingml/2006/main" noChangeAspect="1"/>
             </wp:cNvGraphicFramePr>
@@ -2185,7 +2201,7 @@
               <a:graphicData uri="http://schemas.openxmlformats.org/drawingml/2006/picture">
                 <pic:pic xmlns:pic="http://schemas.openxmlformats.org/drawingml/2006/picture">
                   <pic:nvPicPr>
-                    <pic:cNvPr id="15" name="Picture 15" descr="Chart, histogram&#10;&#10;Description automatically generated"/>
+                    <pic:cNvPr id="19" name="Picture 19" descr="Chart, bar chart&#10;&#10;Description automatically generated"/>
                     <pic:cNvPicPr/>
                   </pic:nvPicPr>
                   <pic:blipFill>
@@ -2197,7 +2213,7 @@
                   <pic:spPr>
                     <a:xfrm>
                       <a:off x="0" y="0"/>
-                      <a:ext cx="5943600" cy="4061460"/>
+                      <a:ext cx="5943600" cy="4033520"/>
                     </a:xfrm>
                     <a:prstGeom prst="rect">
                       <a:avLst/>
@@ -2218,6 +2234,72 @@
           <w:u w:val="single" w:color="000000"/>
         </w:rPr>
       </w:pPr>
+      <w:r>
+        <w:rPr>
+          <w:u w:val="single" w:color="000000"/>
+        </w:rPr>
+        <w:t>Bubble Plot</w:t>
+      </w:r>
+      <w:r>
+        <w:rPr>
+          <w:u w:val="single" w:color="000000"/>
+        </w:rPr>
+        <w:t xml:space="preserve"> (Size represents Available</w:t>
+      </w:r>
+      <w:r>
+        <w:rPr>
+          <w:u w:val="single" w:color="000000"/>
+        </w:rPr>
+        <w:t xml:space="preserve"> </w:t>
+      </w:r>
+      <w:r>
+        <w:rPr>
+          <w:u w:val="single" w:color="000000"/>
+        </w:rPr>
+        <w:t>Extra</w:t>
+      </w:r>
+      <w:r>
+        <w:rPr>
+          <w:u w:val="single" w:color="000000"/>
+        </w:rPr>
+        <w:t xml:space="preserve"> </w:t>
+      </w:r>
+      <w:r>
+        <w:rPr>
+          <w:u w:val="single" w:color="000000"/>
+        </w:rPr>
+        <w:t>Rooms</w:t>
+      </w:r>
+      <w:r>
+        <w:rPr>
+          <w:u w:val="single" w:color="000000"/>
+        </w:rPr>
+        <w:t xml:space="preserve"> </w:t>
+      </w:r>
+      <w:r>
+        <w:rPr>
+          <w:u w:val="single" w:color="000000"/>
+        </w:rPr>
+        <w:t>in</w:t>
+      </w:r>
+      <w:r>
+        <w:rPr>
+          <w:u w:val="single" w:color="000000"/>
+        </w:rPr>
+        <w:t xml:space="preserve"> </w:t>
+      </w:r>
+      <w:r>
+        <w:rPr>
+          <w:u w:val="single" w:color="000000"/>
+        </w:rPr>
+        <w:t>Hospital)</w:t>
+      </w:r>
+      <w:r>
+        <w:rPr>
+          <w:u w:val="single" w:color="000000"/>
+        </w:rPr>
+        <w:t>:</w:t>
+      </w:r>
     </w:p>
     <w:p>
       <w:pPr>
@@ -2231,80 +2313,38 @@
         <w:rPr>
           <w:u w:color="000000"/>
         </w:rPr>
-        <w:lastRenderedPageBreak/>
-        <w:t>Bubble Plot</w:t>
+        <w:tab/>
+        <w:t>The following bubble plot compare</w:t>
       </w:r>
       <w:r>
         <w:rPr>
           <w:u w:color="000000"/>
         </w:rPr>
-        <w:t xml:space="preserve"> (Size represents </w:t>
+        <w:t>s</w:t>
       </w:r>
       <w:r>
         <w:rPr>
           <w:u w:color="000000"/>
         </w:rPr>
-        <w:t>Available</w:t>
+        <w:t xml:space="preserve"> stay length of hospital patients with their age, the visitors they had on admission, their illness severity, and </w:t>
       </w:r>
       <w:r>
         <w:rPr>
           <w:u w:color="000000"/>
         </w:rPr>
-        <w:t xml:space="preserve"> </w:t>
+        <w:t xml:space="preserve">the available extra rooms in the hospital at admission which is indicated by bubble size. They indicate that patients with shorter stay lengths tend to have less visitors when they are admitted although not much else as </w:t>
       </w:r>
       <w:r>
         <w:rPr>
           <w:u w:color="000000"/>
         </w:rPr>
-        <w:t>Extra</w:t>
+        <w:t>shown</w:t>
       </w:r>
       <w:r>
         <w:rPr>
           <w:u w:color="000000"/>
         </w:rPr>
-        <w:t xml:space="preserve"> </w:t>
-      </w:r>
-      <w:r>
-        <w:rPr>
-          <w:u w:color="000000"/>
-        </w:rPr>
-        <w:t>Rooms</w:t>
-      </w:r>
-      <w:r>
-        <w:rPr>
-          <w:u w:color="000000"/>
-        </w:rPr>
-        <w:t xml:space="preserve"> </w:t>
-      </w:r>
-      <w:r>
-        <w:rPr>
-          <w:u w:color="000000"/>
-        </w:rPr>
-        <w:t>in</w:t>
-      </w:r>
-      <w:r>
-        <w:rPr>
-          <w:u w:color="000000"/>
-        </w:rPr>
-        <w:t xml:space="preserve"> </w:t>
-      </w:r>
-      <w:r>
-        <w:rPr>
-          <w:u w:color="000000"/>
-        </w:rPr>
-        <w:t>Hospital</w:t>
-      </w:r>
-      <w:r>
-        <w:rPr>
-          <w:u w:color="000000"/>
-        </w:rPr>
-        <w:t>)</w:t>
-      </w:r>
-      <w:r>
-        <w:rPr>
-          <w:u w:color="000000"/>
-        </w:rPr>
-        <w:t>:</w:t>
+        <w:t xml:space="preserve"> by the spread of colors, sizes and by the vertical spread.</w:t>
       </w:r>
     </w:p>
     <w:p>
@@ -2317,55 +2357,10 @@
       </w:pPr>
       <w:r>
         <w:rPr>
-          <w:u w:color="000000"/>
-        </w:rPr>
-        <w:tab/>
-        <w:t>The following bubble plot compare</w:t>
-      </w:r>
-      <w:r>
-        <w:rPr>
-          <w:u w:color="000000"/>
-        </w:rPr>
-        <w:t>s</w:t>
-      </w:r>
-      <w:r>
-        <w:rPr>
-          <w:u w:color="000000"/>
-        </w:rPr>
-        <w:t xml:space="preserve"> stay length of hospital patients with their age, the visitors they had on admission, their illness severity, and </w:t>
-      </w:r>
-      <w:r>
-        <w:rPr>
-          <w:u w:color="000000"/>
-        </w:rPr>
-        <w:t xml:space="preserve">the available extra rooms in the hospital at admission which is indicated by bubble size. They indicate that patients with shorter stay lengths tend to have less visitors when they are admitted although not much else as </w:t>
-      </w:r>
-      <w:r>
-        <w:rPr>
-          <w:u w:color="000000"/>
-        </w:rPr>
-        <w:t>shown</w:t>
-      </w:r>
-      <w:r>
-        <w:rPr>
-          <w:u w:color="000000"/>
-        </w:rPr>
-        <w:t xml:space="preserve"> by the spread of colors, sizes and by the vertical spread.</w:t>
-      </w:r>
-    </w:p>
-    <w:p>
-      <w:pPr>
-        <w:spacing w:after="267"/>
-        <w:ind w:left="30"/>
-        <w:rPr>
-          <w:u w:color="000000"/>
-        </w:rPr>
-      </w:pPr>
-      <w:r>
-        <w:rPr>
           <w:noProof/>
           <w:u w:color="000000"/>
         </w:rPr>
+        <w:lastRenderedPageBreak/>
         <w:drawing>
           <wp:inline distT="0" distB="0" distL="0" distR="0" wp14:anchorId="13441BF1" wp14:editId="396D1D74">
             <wp:extent cx="5943600" cy="3909695"/>
@@ -2416,7 +2411,6 @@
           <w:noProof/>
           <w:u w:val="single" w:color="000000"/>
         </w:rPr>
-        <w:lastRenderedPageBreak/>
         <w:drawing>
           <wp:inline distT="0" distB="0" distL="0" distR="0" wp14:anchorId="1B28228E" wp14:editId="4BDEB67F">
             <wp:extent cx="5943600" cy="3956050"/>
@@ -2472,6 +2466,7 @@
         <w:rPr>
           <w:u w:val="single" w:color="000000"/>
         </w:rPr>
+        <w:lastRenderedPageBreak/>
         <w:t>Results based on the intermediary tasks.</w:t>
       </w:r>
     </w:p>
@@ -2577,49 +2572,21 @@
       </w:pPr>
       <w:r>
         <w:rPr>
-          <w:color w:val="212121"/>
-          <w:sz w:val="20"/>
-        </w:rPr>
-        <w:t xml:space="preserve">The table below displays the selected variables and their </w:t>
-      </w:r>
-      <w:r>
-        <w:rPr>
-          <w:color w:val="212121"/>
-          <w:sz w:val="20"/>
-        </w:rPr>
-        <w:t>r values</w:t>
-      </w:r>
-      <w:r>
-        <w:rPr>
-          <w:color w:val="212121"/>
-          <w:sz w:val="20"/>
-        </w:rPr>
-        <w:t>.</w:t>
-      </w:r>
-    </w:p>
-    <w:p>
-      <w:pPr>
-        <w:spacing w:after="267"/>
-        <w:ind w:left="30"/>
-      </w:pPr>
-      <w:r>
-        <w:rPr>
           <w:noProof/>
           <w:color w:val="212121"/>
           <w:sz w:val="20"/>
         </w:rPr>
-        <w:lastRenderedPageBreak/>
         <w:drawing>
-          <wp:anchor distT="0" distB="0" distL="114300" distR="114300" simplePos="0" relativeHeight="251658240" behindDoc="0" locked="0" layoutInCell="1" allowOverlap="1" wp14:anchorId="519B8CE9" wp14:editId="53A70F9D">
+          <wp:anchor distT="0" distB="0" distL="114300" distR="114300" simplePos="0" relativeHeight="251658240" behindDoc="0" locked="0" layoutInCell="1" allowOverlap="1" wp14:anchorId="519B8CE9" wp14:editId="6912448F">
             <wp:simplePos x="0" y="0"/>
             <wp:positionH relativeFrom="margin">
-              <wp:posOffset>167640</wp:posOffset>
+              <wp:posOffset>-754380</wp:posOffset>
             </wp:positionH>
             <wp:positionV relativeFrom="paragraph">
-              <wp:posOffset>0</wp:posOffset>
+              <wp:posOffset>407670</wp:posOffset>
             </wp:positionV>
-            <wp:extent cx="5798820" cy="4340860"/>
-            <wp:effectExtent l="0" t="0" r="0" b="2540"/>
+            <wp:extent cx="7421880" cy="5555615"/>
+            <wp:effectExtent l="0" t="0" r="7620" b="6985"/>
             <wp:wrapSquare wrapText="bothSides"/>
             <wp:docPr id="11" name="Picture 11" descr="Diagram&#10;&#10;Description automatically generated with medium confidence"/>
             <wp:cNvGraphicFramePr>
@@ -2647,7 +2614,7 @@
                   <pic:spPr>
                     <a:xfrm>
                       <a:off x="0" y="0"/>
-                      <a:ext cx="5798820" cy="4340860"/>
+                      <a:ext cx="7421880" cy="5555615"/>
                     </a:xfrm>
                     <a:prstGeom prst="rect">
                       <a:avLst/>
@@ -2667,13 +2634,38 @@
       </w:r>
       <w:r>
         <w:rPr>
-          <w:noProof/>
-        </w:rPr>
+          <w:color w:val="212121"/>
+          <w:sz w:val="20"/>
+        </w:rPr>
+        <w:t xml:space="preserve">The table below displays the selected variables and their </w:t>
+      </w:r>
+      <w:r>
+        <w:rPr>
+          <w:color w:val="212121"/>
+          <w:sz w:val="20"/>
+        </w:rPr>
+        <w:t>r values</w:t>
+      </w:r>
+      <w:r>
+        <w:rPr>
+          <w:color w:val="212121"/>
+          <w:sz w:val="20"/>
+        </w:rPr>
+        <w:t>.</w:t>
+      </w:r>
+    </w:p>
+    <w:p>
+      <w:pPr>
+        <w:spacing w:after="267"/>
+        <w:ind w:left="30"/>
+      </w:pPr>
+      <w:r>
+        <w:lastRenderedPageBreak/>
         <w:drawing>
-          <wp:inline distT="0" distB="0" distL="0" distR="0" wp14:anchorId="4B14145E" wp14:editId="5C5E3915">
-            <wp:extent cx="4048690" cy="2162477"/>
-            <wp:effectExtent l="0" t="0" r="9525" b="9525"/>
-            <wp:docPr id="7" name="Picture 7" descr="Graphical user interface, text, application&#10;&#10;Description automatically generated"/>
+          <wp:inline distT="0" distB="0" distL="0" distR="0" wp14:anchorId="50646EDA" wp14:editId="37FD7EA2">
+            <wp:extent cx="3943900" cy="2419688"/>
+            <wp:effectExtent l="0" t="0" r="0" b="0"/>
+            <wp:docPr id="21" name="Picture 21" descr="Text&#10;&#10;Description automatically generated"/>
             <wp:cNvGraphicFramePr>
               <a:graphicFrameLocks xmlns:a="http://schemas.openxmlformats.org/drawingml/2006/main" noChangeAspect="1"/>
             </wp:cNvGraphicFramePr>
@@ -2681,7 +2673,7 @@
               <a:graphicData uri="http://schemas.openxmlformats.org/drawingml/2006/picture">
                 <pic:pic xmlns:pic="http://schemas.openxmlformats.org/drawingml/2006/picture">
                   <pic:nvPicPr>
-                    <pic:cNvPr id="7" name="Picture 7" descr="Graphical user interface, text, application&#10;&#10;Description automatically generated"/>
+                    <pic:cNvPr id="21" name="Picture 21" descr="Text&#10;&#10;Description automatically generated"/>
                     <pic:cNvPicPr/>
                   </pic:nvPicPr>
                   <pic:blipFill>
@@ -2693,7 +2685,7 @@
                   <pic:spPr>
                     <a:xfrm>
                       <a:off x="0" y="0"/>
-                      <a:ext cx="4048690" cy="2162477"/>
+                      <a:ext cx="3943900" cy="2419688"/>
                     </a:xfrm>
                     <a:prstGeom prst="rect">
                       <a:avLst/>
@@ -2717,19 +2709,15 @@
     </w:p>
     <w:p>
       <w:pPr>
-        <w:spacing w:after="267"/>
-        <w:ind w:left="30"/>
-      </w:pPr>
-      <w:r>
-        <w:rPr>
-          <w:noProof/>
-        </w:rPr>
-        <w:lastRenderedPageBreak/>
+        <w:pStyle w:val="Caption"/>
+        <w:keepNext/>
+      </w:pPr>
+      <w:r>
         <w:drawing>
-          <wp:inline distT="0" distB="0" distL="0" distR="0" wp14:anchorId="2BDDFB7C" wp14:editId="40C39232">
-            <wp:extent cx="2101215" cy="2729067"/>
+          <wp:inline distT="0" distB="0" distL="0" distR="0" wp14:anchorId="24C1A6CA" wp14:editId="1834ACEF">
+            <wp:extent cx="3124200" cy="4576405"/>
             <wp:effectExtent l="0" t="0" r="0" b="0"/>
-            <wp:docPr id="2" name="Picture 2" descr="Table&#10;&#10;Description automatically generated"/>
+            <wp:docPr id="20" name="Picture 20" descr="Table&#10;&#10;Description automatically generated"/>
             <wp:cNvGraphicFramePr>
               <a:graphicFrameLocks xmlns:a="http://schemas.openxmlformats.org/drawingml/2006/main" noChangeAspect="1"/>
             </wp:cNvGraphicFramePr>
@@ -2737,7 +2725,7 @@
               <a:graphicData uri="http://schemas.openxmlformats.org/drawingml/2006/picture">
                 <pic:pic xmlns:pic="http://schemas.openxmlformats.org/drawingml/2006/picture">
                   <pic:nvPicPr>
-                    <pic:cNvPr id="2" name="Picture 2" descr="Table&#10;&#10;Description automatically generated"/>
+                    <pic:cNvPr id="20" name="Picture 20" descr="Table&#10;&#10;Description automatically generated"/>
                     <pic:cNvPicPr/>
                   </pic:nvPicPr>
                   <pic:blipFill>
@@ -2749,7 +2737,7 @@
                   <pic:spPr>
                     <a:xfrm>
                       <a:off x="0" y="0"/>
-                      <a:ext cx="2105417" cy="2734524"/>
+                      <a:ext cx="3129900" cy="4584754"/>
                     </a:xfrm>
                     <a:prstGeom prst="rect">
                       <a:avLst/>
@@ -2761,6 +2749,38 @@
           </wp:inline>
         </w:drawing>
       </w:r>
+      <w:r>
+        <w:t xml:space="preserve"> </w:t>
+      </w:r>
+    </w:p>
+    <w:p>
+      <w:pPr>
+        <w:pStyle w:val="Caption"/>
+        <w:keepNext/>
+      </w:pPr>
+      <w:r>
+        <w:t>Variables</w:t>
+      </w:r>
+      <w:r>
+        <w:t xml:space="preserve"> for Ridge Regression</w:t>
+      </w:r>
+      <w:r>
+        <w:t xml:space="preserve"> were selected based on whether their coefficient was higher than the mean of the coefficients for </w:t>
+      </w:r>
+      <w:proofErr w:type="gramStart"/>
+      <w:r>
+        <w:t>all of</w:t>
+      </w:r>
+      <w:proofErr w:type="gramEnd"/>
+      <w:r>
+        <w:t xml:space="preserve"> the variables.</w:t>
+      </w:r>
+    </w:p>
+    <w:p>
+      <w:pPr>
+        <w:spacing w:after="267"/>
+        <w:ind w:left="30"/>
+      </w:pPr>
     </w:p>
     <w:p>
       <w:pPr>
@@ -2776,6 +2796,7 @@
         <w:rPr>
           <w:sz w:val="20"/>
         </w:rPr>
+        <w:lastRenderedPageBreak/>
         <w:t xml:space="preserve">Feature </w:t>
       </w:r>
       <w:proofErr w:type="gramStart"/>
@@ -3349,7 +3370,6 @@
         <w:rPr>
           <w:sz w:val="20"/>
         </w:rPr>
-        <w:lastRenderedPageBreak/>
         <w:t xml:space="preserve">At </w:t>
       </w:r>
       <w:proofErr w:type="gramStart"/>
@@ -3425,7 +3445,14 @@
         <w:rPr>
           <w:sz w:val="20"/>
         </w:rPr>
-        <w:t xml:space="preserve"> changing our end goal to something that was much easier to attain. Originally, our dependent variable had 11 different possible categories. Adjusting this to 3 increased the accuracy rates of our models by about 30%. We settled on this method and saw it as a success as it allowed us to obtain satisfactory accuracy rates (near 80%) for a machine learning model while not further complicating our processes.</w:t>
+        <w:t xml:space="preserve"> changing our end goal to something that was much easier to attain. Originally, our dependent variable had 11 different possible categories. Adjusting this to 3 increased the accuracy rates of our models by about 30%. We settled on this </w:t>
+      </w:r>
+      <w:r>
+        <w:rPr>
+          <w:sz w:val="20"/>
+        </w:rPr>
+        <w:lastRenderedPageBreak/>
+        <w:t>method and saw it as a success as it allowed us to obtain satisfactory accuracy rates (near 80%) for a machine learning model while not further complicating our processes.</w:t>
       </w:r>
     </w:p>
     <w:p>
@@ -3513,17 +3540,13 @@
     <w:p>
       <w:pPr>
         <w:spacing w:after="267"/>
-        <w:ind w:left="30"/>
-      </w:pPr>
-      <w:r>
-        <w:rPr>
-          <w:noProof/>
-        </w:rPr>
+      </w:pPr>
+      <w:r>
         <w:drawing>
-          <wp:inline distT="0" distB="0" distL="0" distR="0" wp14:anchorId="73C79B47" wp14:editId="13306BE2">
-            <wp:extent cx="5943600" cy="1071245"/>
-            <wp:effectExtent l="0" t="0" r="0" b="0"/>
-            <wp:docPr id="1" name="Picture 1" descr="A picture containing table&#10;&#10;Description automatically generated"/>
+          <wp:inline distT="0" distB="0" distL="0" distR="0" wp14:anchorId="7E73E1D5" wp14:editId="19738C0C">
+            <wp:extent cx="5943600" cy="1082675"/>
+            <wp:effectExtent l="0" t="0" r="0" b="3175"/>
+            <wp:docPr id="1" name="Picture 1" descr="Table&#10;&#10;Description automatically generated"/>
             <wp:cNvGraphicFramePr>
               <a:graphicFrameLocks xmlns:a="http://schemas.openxmlformats.org/drawingml/2006/main" noChangeAspect="1"/>
             </wp:cNvGraphicFramePr>
@@ -3531,7 +3554,7 @@
               <a:graphicData uri="http://schemas.openxmlformats.org/drawingml/2006/picture">
                 <pic:pic xmlns:pic="http://schemas.openxmlformats.org/drawingml/2006/picture">
                   <pic:nvPicPr>
-                    <pic:cNvPr id="1" name="Picture 1" descr="A picture containing table&#10;&#10;Description automatically generated"/>
+                    <pic:cNvPr id="1" name="Picture 1" descr="Table&#10;&#10;Description automatically generated"/>
                     <pic:cNvPicPr/>
                   </pic:nvPicPr>
                   <pic:blipFill>
@@ -3543,7 +3566,7 @@
                   <pic:spPr>
                     <a:xfrm>
                       <a:off x="0" y="0"/>
-                      <a:ext cx="5943600" cy="1071245"/>
+                      <a:ext cx="5943600" cy="1082675"/>
                     </a:xfrm>
                     <a:prstGeom prst="rect">
                       <a:avLst/>
@@ -3627,7 +3650,6 @@
           <w:noProof/>
           <w:sz w:val="20"/>
         </w:rPr>
-        <w:lastRenderedPageBreak/>
         <w:drawing>
           <wp:inline distT="0" distB="0" distL="0" distR="0" wp14:anchorId="448D4A4E" wp14:editId="7B685ED6">
             <wp:extent cx="4191585" cy="2838846"/>
@@ -3741,7 +3763,19 @@
         <w:rPr>
           <w:sz w:val="20"/>
         </w:rPr>
-        <w:t>Displaying End Results on the Validation Dataset Predictions</w:t>
+        <w:t xml:space="preserve">Displaying End Results on the </w:t>
+      </w:r>
+      <w:r>
+        <w:rPr>
+          <w:sz w:val="20"/>
+        </w:rPr>
+        <w:t>Test</w:t>
+      </w:r>
+      <w:r>
+        <w:rPr>
+          <w:sz w:val="20"/>
+        </w:rPr>
+        <w:t xml:space="preserve"> Dataset Predictions</w:t>
       </w:r>
     </w:p>
     <w:p>
@@ -5800,6 +5834,26 @@
       <w:contextualSpacing/>
     </w:pPr>
   </w:style>
+  <w:style w:type="paragraph" w:styleId="Caption">
+    <w:name w:val="caption"/>
+    <w:basedOn w:val="Normal"/>
+    <w:next w:val="Normal"/>
+    <w:uiPriority w:val="35"/>
+    <w:semiHidden/>
+    <w:unhideWhenUsed/>
+    <w:qFormat/>
+    <w:rsid w:val="00900DC4"/>
+    <w:pPr>
+      <w:spacing w:after="200" w:line="240" w:lineRule="auto"/>
+    </w:pPr>
+    <w:rPr>
+      <w:i/>
+      <w:iCs/>
+      <w:color w:val="44546A" w:themeColor="text2"/>
+      <w:sz w:val="18"/>
+      <w:szCs w:val="18"/>
+    </w:rPr>
+  </w:style>
 </w:styles>
 </file>
 

</xml_diff>